<commit_message>
Added Estimates & meeting 2 doc
</commit_message>
<xml_diff>
--- a/docs/UserStoriesSEPT.docx
+++ b/docs/UserStoriesSEPT.docx
@@ -19,10 +19,10 @@
         <w:tblLook w:val="04A0" w:firstRow="1" w:lastRow="0" w:firstColumn="1" w:lastColumn="0" w:noHBand="0" w:noVBand="1"/>
       </w:tblPr>
       <w:tblGrid>
-        <w:gridCol w:w="2238"/>
-        <w:gridCol w:w="5098"/>
-        <w:gridCol w:w="1416"/>
-        <w:gridCol w:w="592"/>
+        <w:gridCol w:w="2185"/>
+        <w:gridCol w:w="4897"/>
+        <w:gridCol w:w="1387"/>
+        <w:gridCol w:w="875"/>
       </w:tblGrid>
       <w:tr>
         <w:trPr>
@@ -204,6 +204,14 @@
               </w:rPr>
               <w:t> </w:t>
             </w:r>
+            <w:r>
+              <w:rPr>
+                <w:rFonts w:ascii="Arial" w:eastAsia="Times New Roman" w:hAnsi="Arial" w:cs="Arial"/>
+                <w:sz w:val="24"/>
+                <w:szCs w:val="24"/>
+              </w:rPr>
+              <w:t>HIGH</w:t>
+            </w:r>
           </w:p>
         </w:tc>
       </w:tr>
@@ -341,6 +349,14 @@
               </w:rPr>
               <w:t> </w:t>
             </w:r>
+            <w:r>
+              <w:rPr>
+                <w:rFonts w:ascii="Arial" w:eastAsia="Times New Roman" w:hAnsi="Arial" w:cs="Arial"/>
+                <w:sz w:val="24"/>
+                <w:szCs w:val="24"/>
+              </w:rPr>
+              <w:t>M</w:t>
+            </w:r>
           </w:p>
         </w:tc>
       </w:tr>
@@ -1379,6 +1395,14 @@
               </w:rPr>
               <w:t> </w:t>
             </w:r>
+            <w:r>
+              <w:rPr>
+                <w:rFonts w:ascii="Arial" w:eastAsia="Times New Roman" w:hAnsi="Arial" w:cs="Arial"/>
+                <w:sz w:val="24"/>
+                <w:szCs w:val="24"/>
+              </w:rPr>
+              <w:t>LOW</w:t>
+            </w:r>
           </w:p>
         </w:tc>
       </w:tr>
@@ -1515,6 +1539,14 @@
                 <w:szCs w:val="24"/>
               </w:rPr>
               <w:t> </w:t>
+            </w:r>
+            <w:r>
+              <w:rPr>
+                <w:rFonts w:ascii="Arial" w:eastAsia="Times New Roman" w:hAnsi="Arial" w:cs="Arial"/>
+                <w:sz w:val="24"/>
+                <w:szCs w:val="24"/>
+              </w:rPr>
+              <w:t>M</w:t>
             </w:r>
           </w:p>
         </w:tc>
@@ -2499,10 +2531,10 @@
         <w:tblLook w:val="04A0" w:firstRow="1" w:lastRow="0" w:firstColumn="1" w:lastColumn="0" w:noHBand="0" w:noVBand="1"/>
       </w:tblPr>
       <w:tblGrid>
-        <w:gridCol w:w="2214"/>
-        <w:gridCol w:w="5148"/>
-        <w:gridCol w:w="1402"/>
-        <w:gridCol w:w="580"/>
+        <w:gridCol w:w="2120"/>
+        <w:gridCol w:w="4808"/>
+        <w:gridCol w:w="1350"/>
+        <w:gridCol w:w="1066"/>
       </w:tblGrid>
       <w:tr>
         <w:trPr>
@@ -2684,6 +2716,14 @@
               </w:rPr>
               <w:t> </w:t>
             </w:r>
+            <w:r>
+              <w:rPr>
+                <w:rFonts w:ascii="Arial" w:eastAsia="Times New Roman" w:hAnsi="Arial" w:cs="Arial"/>
+                <w:sz w:val="24"/>
+                <w:szCs w:val="24"/>
+              </w:rPr>
+              <w:t>HIGH</w:t>
+            </w:r>
           </w:p>
         </w:tc>
       </w:tr>
@@ -2821,6 +2861,14 @@
               </w:rPr>
               <w:t> </w:t>
             </w:r>
+            <w:r>
+              <w:rPr>
+                <w:rFonts w:ascii="Arial" w:eastAsia="Times New Roman" w:hAnsi="Arial" w:cs="Arial"/>
+                <w:sz w:val="24"/>
+                <w:szCs w:val="24"/>
+              </w:rPr>
+              <w:t>M</w:t>
+            </w:r>
           </w:p>
         </w:tc>
       </w:tr>
@@ -3802,6 +3850,14 @@
               </w:rPr>
               <w:t> </w:t>
             </w:r>
+            <w:r>
+              <w:rPr>
+                <w:rFonts w:ascii="Arial" w:eastAsia="Times New Roman" w:hAnsi="Arial" w:cs="Arial"/>
+                <w:sz w:val="24"/>
+                <w:szCs w:val="24"/>
+              </w:rPr>
+              <w:t>MEDIUM</w:t>
+            </w:r>
           </w:p>
         </w:tc>
       </w:tr>
@@ -3938,6 +3994,14 @@
                 <w:szCs w:val="24"/>
               </w:rPr>
               <w:t> </w:t>
+            </w:r>
+            <w:r>
+              <w:rPr>
+                <w:rFonts w:ascii="Arial" w:eastAsia="Times New Roman" w:hAnsi="Arial" w:cs="Arial"/>
+                <w:sz w:val="24"/>
+                <w:szCs w:val="24"/>
+              </w:rPr>
+              <w:t>S</w:t>
             </w:r>
           </w:p>
         </w:tc>
@@ -4976,7 +5040,7 @@
         <w:gridCol w:w="1920"/>
         <w:gridCol w:w="4980"/>
         <w:gridCol w:w="1380"/>
-        <w:gridCol w:w="840"/>
+        <w:gridCol w:w="1014"/>
       </w:tblGrid>
       <w:tr>
         <w:trPr>
@@ -5183,6 +5247,14 @@
               </w:rPr>
               <w:t> </w:t>
             </w:r>
+            <w:r>
+              <w:rPr>
+                <w:rFonts w:ascii="Calibri" w:eastAsia="Times New Roman" w:hAnsi="Calibri" w:cs="Calibri"/>
+                <w:sz w:val="24"/>
+                <w:szCs w:val="24"/>
+              </w:rPr>
+              <w:t>MEDIUM</w:t>
+            </w:r>
           </w:p>
         </w:tc>
       </w:tr>
@@ -5324,6 +5396,14 @@
                 <w:szCs w:val="24"/>
               </w:rPr>
               <w:t> </w:t>
+            </w:r>
+            <w:r>
+              <w:rPr>
+                <w:rFonts w:ascii="Calibri" w:eastAsia="Times New Roman" w:hAnsi="Calibri" w:cs="Calibri"/>
+                <w:sz w:val="24"/>
+                <w:szCs w:val="24"/>
+              </w:rPr>
+              <w:t>M</w:t>
             </w:r>
           </w:p>
         </w:tc>
@@ -6538,6 +6618,14 @@
               </w:rPr>
               <w:t> </w:t>
             </w:r>
+            <w:r>
+              <w:rPr>
+                <w:rFonts w:ascii="Calibri" w:eastAsia="Times New Roman" w:hAnsi="Calibri" w:cs="Calibri"/>
+                <w:sz w:val="24"/>
+                <w:szCs w:val="24"/>
+              </w:rPr>
+              <w:t>LOW</w:t>
+            </w:r>
           </w:p>
         </w:tc>
       </w:tr>
@@ -6679,6 +6767,14 @@
                 <w:szCs w:val="24"/>
               </w:rPr>
               <w:t> </w:t>
+            </w:r>
+            <w:r>
+              <w:rPr>
+                <w:rFonts w:ascii="Calibri" w:eastAsia="Times New Roman" w:hAnsi="Calibri" w:cs="Calibri"/>
+                <w:sz w:val="24"/>
+                <w:szCs w:val="24"/>
+              </w:rPr>
+              <w:t>S</w:t>
             </w:r>
           </w:p>
         </w:tc>
@@ -7893,7 +7989,7 @@
         <w:gridCol w:w="1920"/>
         <w:gridCol w:w="5280"/>
         <w:gridCol w:w="1170"/>
-        <w:gridCol w:w="630"/>
+        <w:gridCol w:w="635"/>
       </w:tblGrid>
       <w:tr>
         <w:trPr>
@@ -8088,6 +8184,14 @@
               </w:rPr>
               <w:t> </w:t>
             </w:r>
+            <w:r>
+              <w:rPr>
+                <w:rFonts w:ascii="Calibri" w:eastAsia="Times New Roman" w:hAnsi="Calibri" w:cs="Calibri"/>
+                <w:sz w:val="24"/>
+                <w:szCs w:val="24"/>
+              </w:rPr>
+              <w:t>HIGH</w:t>
+            </w:r>
           </w:p>
         </w:tc>
       </w:tr>
@@ -8230,6 +8334,14 @@
               </w:rPr>
               <w:t> </w:t>
             </w:r>
+            <w:r>
+              <w:rPr>
+                <w:rFonts w:ascii="Calibri" w:eastAsia="Times New Roman" w:hAnsi="Calibri" w:cs="Calibri"/>
+                <w:sz w:val="24"/>
+                <w:szCs w:val="24"/>
+              </w:rPr>
+              <w:t>S</w:t>
+            </w:r>
           </w:p>
         </w:tc>
       </w:tr>
@@ -9116,6 +9228,1169 @@
                 <w:color w:val="000000"/>
                 <w:sz w:val="19"/>
                 <w:szCs w:val="19"/>
+              </w:rPr>
+              <w:t> </w:t>
+            </w:r>
+          </w:p>
+        </w:tc>
+      </w:tr>
+    </w:tbl>
+    <w:p>
+      <w:pPr>
+        <w:spacing w:after="0" w:line="240" w:lineRule="auto"/>
+        <w:textAlignment w:val="baseline"/>
+        <w:rPr>
+          <w:rFonts w:ascii="Segoe UI" w:eastAsia="Times New Roman" w:hAnsi="Segoe UI" w:cs="Segoe UI"/>
+          <w:sz w:val="18"/>
+          <w:szCs w:val="18"/>
+        </w:rPr>
+      </w:pPr>
+      <w:r>
+        <w:rPr>
+          <w:rFonts w:ascii="Calibri" w:eastAsia="Times New Roman" w:hAnsi="Calibri" w:cs="Calibri"/>
+        </w:rPr>
+        <w:t> </w:t>
+      </w:r>
+    </w:p>
+    <w:p>
+      <w:pPr>
+        <w:spacing w:after="0" w:line="240" w:lineRule="auto"/>
+        <w:textAlignment w:val="baseline"/>
+        <w:rPr>
+          <w:rFonts w:ascii="Segoe UI" w:eastAsia="Times New Roman" w:hAnsi="Segoe UI" w:cs="Segoe UI"/>
+          <w:sz w:val="18"/>
+          <w:szCs w:val="18"/>
+        </w:rPr>
+      </w:pPr>
+      <w:r>
+        <w:rPr>
+          <w:rFonts w:ascii="Calibri" w:eastAsia="Times New Roman" w:hAnsi="Calibri" w:cs="Calibri"/>
+        </w:rPr>
+        <w:t> </w:t>
+      </w:r>
+    </w:p>
+    <w:tbl>
+      <w:tblPr>
+        <w:tblW w:w="0" w:type="dxa"/>
+        <w:tblBorders>
+          <w:top w:val="outset" w:sz="6" w:space="0" w:color="auto"/>
+          <w:left w:val="outset" w:sz="6" w:space="0" w:color="auto"/>
+          <w:bottom w:val="outset" w:sz="6" w:space="0" w:color="auto"/>
+          <w:right w:val="outset" w:sz="6" w:space="0" w:color="auto"/>
+        </w:tblBorders>
+        <w:tblCellMar>
+          <w:left w:w="0" w:type="dxa"/>
+          <w:right w:w="0" w:type="dxa"/>
+        </w:tblCellMar>
+        <w:tblLook w:val="04A0" w:firstRow="1" w:lastRow="0" w:firstColumn="1" w:lastColumn="0" w:noHBand="0" w:noVBand="1"/>
+      </w:tblPr>
+      <w:tblGrid>
+        <w:gridCol w:w="1920"/>
+        <w:gridCol w:w="5280"/>
+        <w:gridCol w:w="1170"/>
+        <w:gridCol w:w="635"/>
+      </w:tblGrid>
+      <w:tr>
+        <w:trPr>
+          <w:trHeight w:val="315"/>
+        </w:trPr>
+        <w:tc>
+          <w:tcPr>
+            <w:tcW w:w="1920" w:type="dxa"/>
+            <w:vMerge w:val="restart"/>
+            <w:tcBorders>
+              <w:top w:val="single" w:sz="6" w:space="0" w:color="auto"/>
+              <w:left w:val="single" w:sz="6" w:space="0" w:color="auto"/>
+              <w:bottom w:val="single" w:sz="6" w:space="0" w:color="595959"/>
+              <w:right w:val="nil"/>
+            </w:tcBorders>
+            <w:shd w:val="clear" w:color="auto" w:fill="auto"/>
+            <w:vAlign w:val="center"/>
+            <w:hideMark/>
+          </w:tcPr>
+          <w:p>
+            <w:pPr>
+              <w:spacing w:after="0" w:line="240" w:lineRule="auto"/>
+              <w:jc w:val="right"/>
+              <w:textAlignment w:val="baseline"/>
+              <w:rPr>
+                <w:rFonts w:ascii="Times New Roman" w:eastAsia="Times New Roman" w:hAnsi="Times New Roman" w:cs="Times New Roman"/>
+                <w:sz w:val="24"/>
+                <w:szCs w:val="24"/>
+              </w:rPr>
+            </w:pPr>
+            <w:r>
+              <w:rPr>
+                <w:rFonts w:ascii="Calibri" w:eastAsia="Times New Roman" w:hAnsi="Calibri" w:cs="Calibri"/>
+                <w:b/>
+                <w:bCs/>
+                <w:color w:val="FF0000"/>
+                <w:sz w:val="28"/>
+                <w:szCs w:val="28"/>
+                <w:lang w:val="en-GB"/>
+              </w:rPr>
+              <w:t> </w:t>
+            </w:r>
+            <w:r>
+              <w:rPr>
+                <w:rFonts w:ascii="Calibri" w:eastAsia="Times New Roman" w:hAnsi="Calibri" w:cs="Calibri"/>
+                <w:b/>
+                <w:bCs/>
+                <w:sz w:val="28"/>
+                <w:szCs w:val="28"/>
+                <w:lang w:val="en-GB"/>
+              </w:rPr>
+              <w:t>Story #</w:t>
+            </w:r>
+            <w:r>
+              <w:rPr>
+                <w:rFonts w:ascii="Calibri" w:eastAsia="Times New Roman" w:hAnsi="Calibri" w:cs="Calibri"/>
+                <w:b/>
+                <w:bCs/>
+                <w:sz w:val="28"/>
+                <w:szCs w:val="28"/>
+                <w:lang w:val="en-GB"/>
+              </w:rPr>
+              <w:t>8</w:t>
+            </w:r>
+            <w:r>
+              <w:rPr>
+                <w:rFonts w:ascii="Calibri" w:eastAsia="Times New Roman" w:hAnsi="Calibri" w:cs="Calibri"/>
+                <w:b/>
+                <w:bCs/>
+                <w:sz w:val="28"/>
+                <w:szCs w:val="28"/>
+                <w:lang w:val="en-GB"/>
+              </w:rPr>
+              <w:t>:</w:t>
+            </w:r>
+            <w:r>
+              <w:rPr>
+                <w:rFonts w:ascii="Calibri" w:eastAsia="Times New Roman" w:hAnsi="Calibri" w:cs="Calibri"/>
+                <w:sz w:val="28"/>
+                <w:szCs w:val="28"/>
+              </w:rPr>
+              <w:t> </w:t>
+            </w:r>
+          </w:p>
+        </w:tc>
+        <w:tc>
+          <w:tcPr>
+            <w:tcW w:w="5280" w:type="dxa"/>
+            <w:vMerge w:val="restart"/>
+            <w:tcBorders>
+              <w:top w:val="single" w:sz="6" w:space="0" w:color="auto"/>
+              <w:left w:val="nil"/>
+              <w:bottom w:val="single" w:sz="6" w:space="0" w:color="595959"/>
+              <w:right w:val="single" w:sz="6" w:space="0" w:color="595959"/>
+            </w:tcBorders>
+            <w:shd w:val="clear" w:color="auto" w:fill="auto"/>
+            <w:vAlign w:val="center"/>
+            <w:hideMark/>
+          </w:tcPr>
+          <w:p>
+            <w:pPr>
+              <w:spacing w:after="0" w:line="240" w:lineRule="auto"/>
+              <w:jc w:val="center"/>
+              <w:textAlignment w:val="baseline"/>
+              <w:rPr>
+                <w:rFonts w:ascii="Times New Roman" w:eastAsia="Times New Roman" w:hAnsi="Times New Roman" w:cs="Times New Roman"/>
+                <w:sz w:val="24"/>
+                <w:szCs w:val="24"/>
+              </w:rPr>
+            </w:pPr>
+            <w:r>
+              <w:rPr>
+                <w:rFonts w:ascii="Calibri" w:eastAsia="Times New Roman" w:hAnsi="Calibri" w:cs="Calibri"/>
+                <w:color w:val="000000"/>
+                <w:sz w:val="24"/>
+                <w:szCs w:val="24"/>
+              </w:rPr>
+              <w:t>Admin edits employee schedule </w:t>
+            </w:r>
+          </w:p>
+        </w:tc>
+        <w:tc>
+          <w:tcPr>
+            <w:tcW w:w="1170" w:type="dxa"/>
+            <w:tcBorders>
+              <w:top w:val="single" w:sz="6" w:space="0" w:color="auto"/>
+              <w:left w:val="single" w:sz="6" w:space="0" w:color="595959"/>
+              <w:bottom w:val="single" w:sz="6" w:space="0" w:color="595959"/>
+              <w:right w:val="single" w:sz="6" w:space="0" w:color="595959"/>
+            </w:tcBorders>
+            <w:shd w:val="clear" w:color="auto" w:fill="auto"/>
+            <w:vAlign w:val="center"/>
+            <w:hideMark/>
+          </w:tcPr>
+          <w:p>
+            <w:pPr>
+              <w:spacing w:after="0" w:line="240" w:lineRule="auto"/>
+              <w:jc w:val="right"/>
+              <w:textAlignment w:val="baseline"/>
+              <w:rPr>
+                <w:rFonts w:ascii="Times New Roman" w:eastAsia="Times New Roman" w:hAnsi="Times New Roman" w:cs="Times New Roman"/>
+                <w:sz w:val="24"/>
+                <w:szCs w:val="24"/>
+              </w:rPr>
+            </w:pPr>
+            <w:r>
+              <w:rPr>
+                <w:rFonts w:ascii="Calibri" w:eastAsia="Times New Roman" w:hAnsi="Calibri" w:cs="Calibri"/>
+                <w:b/>
+                <w:bCs/>
+                <w:sz w:val="24"/>
+                <w:szCs w:val="24"/>
+                <w:lang w:val="en-GB"/>
+              </w:rPr>
+              <w:t>Priority</w:t>
+            </w:r>
+            <w:r>
+              <w:rPr>
+                <w:rFonts w:ascii="Calibri" w:eastAsia="Times New Roman" w:hAnsi="Calibri" w:cs="Calibri"/>
+                <w:sz w:val="24"/>
+                <w:szCs w:val="24"/>
+              </w:rPr>
+              <w:t> </w:t>
+            </w:r>
+          </w:p>
+        </w:tc>
+        <w:tc>
+          <w:tcPr>
+            <w:tcW w:w="615" w:type="dxa"/>
+            <w:tcBorders>
+              <w:top w:val="single" w:sz="6" w:space="0" w:color="auto"/>
+              <w:left w:val="single" w:sz="6" w:space="0" w:color="595959"/>
+              <w:bottom w:val="single" w:sz="6" w:space="0" w:color="595959"/>
+              <w:right w:val="single" w:sz="6" w:space="0" w:color="auto"/>
+            </w:tcBorders>
+            <w:shd w:val="clear" w:color="auto" w:fill="auto"/>
+            <w:vAlign w:val="bottom"/>
+            <w:hideMark/>
+          </w:tcPr>
+          <w:p>
+            <w:pPr>
+              <w:spacing w:after="0" w:line="240" w:lineRule="auto"/>
+              <w:textAlignment w:val="baseline"/>
+              <w:rPr>
+                <w:rFonts w:ascii="Times New Roman" w:eastAsia="Times New Roman" w:hAnsi="Times New Roman" w:cs="Times New Roman"/>
+                <w:sz w:val="24"/>
+                <w:szCs w:val="24"/>
+              </w:rPr>
+            </w:pPr>
+            <w:r>
+              <w:rPr>
+                <w:rFonts w:ascii="Calibri" w:eastAsia="Times New Roman" w:hAnsi="Calibri" w:cs="Calibri"/>
+                <w:sz w:val="24"/>
+                <w:szCs w:val="24"/>
+                <w:lang w:val="en-GB"/>
+              </w:rPr>
+              <w:t> </w:t>
+            </w:r>
+            <w:r>
+              <w:rPr>
+                <w:rFonts w:ascii="Calibri" w:eastAsia="Times New Roman" w:hAnsi="Calibri" w:cs="Calibri"/>
+                <w:sz w:val="24"/>
+                <w:szCs w:val="24"/>
+              </w:rPr>
+              <w:t> </w:t>
+            </w:r>
+            <w:r>
+              <w:rPr>
+                <w:rFonts w:ascii="Calibri" w:eastAsia="Times New Roman" w:hAnsi="Calibri" w:cs="Calibri"/>
+                <w:sz w:val="24"/>
+                <w:szCs w:val="24"/>
+              </w:rPr>
+              <w:t xml:space="preserve">HIGH </w:t>
+            </w:r>
+          </w:p>
+        </w:tc>
+      </w:tr>
+      <w:tr>
+        <w:trPr>
+          <w:trHeight w:val="300"/>
+        </w:trPr>
+        <w:tc>
+          <w:tcPr>
+            <w:tcW w:w="0" w:type="auto"/>
+            <w:vMerge/>
+            <w:tcBorders>
+              <w:top w:val="single" w:sz="6" w:space="0" w:color="auto"/>
+              <w:left w:val="single" w:sz="6" w:space="0" w:color="auto"/>
+              <w:bottom w:val="single" w:sz="6" w:space="0" w:color="595959"/>
+              <w:right w:val="nil"/>
+            </w:tcBorders>
+            <w:shd w:val="clear" w:color="auto" w:fill="auto"/>
+            <w:vAlign w:val="center"/>
+            <w:hideMark/>
+          </w:tcPr>
+          <w:p>
+            <w:pPr>
+              <w:spacing w:after="0" w:line="240" w:lineRule="auto"/>
+              <w:rPr>
+                <w:rFonts w:ascii="Times New Roman" w:eastAsia="Times New Roman" w:hAnsi="Times New Roman" w:cs="Times New Roman"/>
+                <w:sz w:val="24"/>
+                <w:szCs w:val="24"/>
+              </w:rPr>
+            </w:pPr>
+          </w:p>
+        </w:tc>
+        <w:tc>
+          <w:tcPr>
+            <w:tcW w:w="0" w:type="auto"/>
+            <w:vMerge/>
+            <w:tcBorders>
+              <w:top w:val="single" w:sz="6" w:space="0" w:color="auto"/>
+              <w:left w:val="nil"/>
+              <w:bottom w:val="single" w:sz="6" w:space="0" w:color="595959"/>
+              <w:right w:val="single" w:sz="6" w:space="0" w:color="595959"/>
+            </w:tcBorders>
+            <w:shd w:val="clear" w:color="auto" w:fill="auto"/>
+            <w:vAlign w:val="center"/>
+            <w:hideMark/>
+          </w:tcPr>
+          <w:p>
+            <w:pPr>
+              <w:spacing w:after="0" w:line="240" w:lineRule="auto"/>
+              <w:rPr>
+                <w:rFonts w:ascii="Times New Roman" w:eastAsia="Times New Roman" w:hAnsi="Times New Roman" w:cs="Times New Roman"/>
+                <w:sz w:val="24"/>
+                <w:szCs w:val="24"/>
+              </w:rPr>
+            </w:pPr>
+          </w:p>
+        </w:tc>
+        <w:tc>
+          <w:tcPr>
+            <w:tcW w:w="1170" w:type="dxa"/>
+            <w:tcBorders>
+              <w:top w:val="single" w:sz="6" w:space="0" w:color="595959"/>
+              <w:left w:val="nil"/>
+              <w:bottom w:val="single" w:sz="6" w:space="0" w:color="595959"/>
+              <w:right w:val="single" w:sz="6" w:space="0" w:color="595959"/>
+            </w:tcBorders>
+            <w:shd w:val="clear" w:color="auto" w:fill="auto"/>
+            <w:vAlign w:val="center"/>
+            <w:hideMark/>
+          </w:tcPr>
+          <w:p>
+            <w:pPr>
+              <w:spacing w:after="0" w:line="240" w:lineRule="auto"/>
+              <w:jc w:val="right"/>
+              <w:textAlignment w:val="baseline"/>
+              <w:rPr>
+                <w:rFonts w:ascii="Times New Roman" w:eastAsia="Times New Roman" w:hAnsi="Times New Roman" w:cs="Times New Roman"/>
+                <w:sz w:val="24"/>
+                <w:szCs w:val="24"/>
+              </w:rPr>
+            </w:pPr>
+            <w:r>
+              <w:rPr>
+                <w:rFonts w:ascii="Calibri" w:eastAsia="Times New Roman" w:hAnsi="Calibri" w:cs="Calibri"/>
+                <w:b/>
+                <w:bCs/>
+                <w:sz w:val="24"/>
+                <w:szCs w:val="24"/>
+                <w:lang w:val="en-GB"/>
+              </w:rPr>
+              <w:t>Effort</w:t>
+            </w:r>
+            <w:r>
+              <w:rPr>
+                <w:rFonts w:ascii="Calibri" w:eastAsia="Times New Roman" w:hAnsi="Calibri" w:cs="Calibri"/>
+                <w:sz w:val="24"/>
+                <w:szCs w:val="24"/>
+              </w:rPr>
+              <w:t> </w:t>
+            </w:r>
+          </w:p>
+        </w:tc>
+        <w:tc>
+          <w:tcPr>
+            <w:tcW w:w="615" w:type="dxa"/>
+            <w:tcBorders>
+              <w:top w:val="single" w:sz="6" w:space="0" w:color="595959"/>
+              <w:left w:val="single" w:sz="6" w:space="0" w:color="595959"/>
+              <w:bottom w:val="single" w:sz="6" w:space="0" w:color="595959"/>
+              <w:right w:val="single" w:sz="6" w:space="0" w:color="auto"/>
+            </w:tcBorders>
+            <w:shd w:val="clear" w:color="auto" w:fill="auto"/>
+            <w:vAlign w:val="bottom"/>
+            <w:hideMark/>
+          </w:tcPr>
+          <w:p>
+            <w:pPr>
+              <w:spacing w:after="0" w:line="240" w:lineRule="auto"/>
+              <w:textAlignment w:val="baseline"/>
+              <w:rPr>
+                <w:rFonts w:ascii="Times New Roman" w:eastAsia="Times New Roman" w:hAnsi="Times New Roman" w:cs="Times New Roman"/>
+                <w:sz w:val="24"/>
+                <w:szCs w:val="24"/>
+              </w:rPr>
+            </w:pPr>
+            <w:r>
+              <w:rPr>
+                <w:rFonts w:ascii="Calibri" w:eastAsia="Times New Roman" w:hAnsi="Calibri" w:cs="Calibri"/>
+                <w:sz w:val="24"/>
+                <w:szCs w:val="24"/>
+                <w:lang w:val="en-GB"/>
+              </w:rPr>
+              <w:t> </w:t>
+            </w:r>
+            <w:r>
+              <w:rPr>
+                <w:rFonts w:ascii="Calibri" w:eastAsia="Times New Roman" w:hAnsi="Calibri" w:cs="Calibri"/>
+                <w:sz w:val="24"/>
+                <w:szCs w:val="24"/>
+              </w:rPr>
+              <w:t> </w:t>
+            </w:r>
+            <w:r>
+              <w:rPr>
+                <w:rFonts w:ascii="Calibri" w:eastAsia="Times New Roman" w:hAnsi="Calibri" w:cs="Calibri"/>
+                <w:sz w:val="24"/>
+                <w:szCs w:val="24"/>
+              </w:rPr>
+              <w:t>M</w:t>
+            </w:r>
+          </w:p>
+        </w:tc>
+      </w:tr>
+      <w:tr>
+        <w:trPr>
+          <w:trHeight w:val="570"/>
+        </w:trPr>
+        <w:tc>
+          <w:tcPr>
+            <w:tcW w:w="1920" w:type="dxa"/>
+            <w:tcBorders>
+              <w:top w:val="nil"/>
+              <w:left w:val="single" w:sz="6" w:space="0" w:color="auto"/>
+              <w:bottom w:val="single" w:sz="6" w:space="0" w:color="595959"/>
+              <w:right w:val="single" w:sz="6" w:space="0" w:color="595959"/>
+            </w:tcBorders>
+            <w:shd w:val="clear" w:color="auto" w:fill="auto"/>
+            <w:vAlign w:val="center"/>
+            <w:hideMark/>
+          </w:tcPr>
+          <w:p>
+            <w:pPr>
+              <w:spacing w:after="0" w:line="240" w:lineRule="auto"/>
+              <w:jc w:val="right"/>
+              <w:textAlignment w:val="baseline"/>
+              <w:rPr>
+                <w:rFonts w:ascii="Times New Roman" w:eastAsia="Times New Roman" w:hAnsi="Times New Roman" w:cs="Times New Roman"/>
+                <w:sz w:val="24"/>
+                <w:szCs w:val="24"/>
+              </w:rPr>
+            </w:pPr>
+            <w:r>
+              <w:rPr>
+                <w:rFonts w:ascii="Calibri" w:eastAsia="Times New Roman" w:hAnsi="Calibri" w:cs="Calibri"/>
+                <w:sz w:val="24"/>
+                <w:szCs w:val="24"/>
+                <w:lang w:val="en-GB"/>
+              </w:rPr>
+              <w:t>As a</w:t>
+            </w:r>
+            <w:r>
+              <w:rPr>
+                <w:rFonts w:ascii="Calibri" w:eastAsia="Times New Roman" w:hAnsi="Calibri" w:cs="Calibri"/>
+                <w:sz w:val="24"/>
+                <w:szCs w:val="24"/>
+              </w:rPr>
+              <w:t> </w:t>
+            </w:r>
+          </w:p>
+        </w:tc>
+        <w:tc>
+          <w:tcPr>
+            <w:tcW w:w="7080" w:type="dxa"/>
+            <w:gridSpan w:val="3"/>
+            <w:tcBorders>
+              <w:top w:val="nil"/>
+              <w:left w:val="single" w:sz="6" w:space="0" w:color="595959"/>
+              <w:bottom w:val="single" w:sz="6" w:space="0" w:color="595959"/>
+              <w:right w:val="single" w:sz="6" w:space="0" w:color="595959"/>
+            </w:tcBorders>
+            <w:shd w:val="clear" w:color="auto" w:fill="auto"/>
+            <w:vAlign w:val="center"/>
+            <w:hideMark/>
+          </w:tcPr>
+          <w:p>
+            <w:pPr>
+              <w:spacing w:after="0" w:line="240" w:lineRule="auto"/>
+              <w:jc w:val="center"/>
+              <w:textAlignment w:val="baseline"/>
+              <w:rPr>
+                <w:rFonts w:ascii="Times New Roman" w:eastAsia="Times New Roman" w:hAnsi="Times New Roman" w:cs="Times New Roman"/>
+                <w:sz w:val="24"/>
+                <w:szCs w:val="24"/>
+              </w:rPr>
+            </w:pPr>
+            <w:r>
+              <w:rPr>
+                <w:rFonts w:ascii="Calibri" w:eastAsia="Times New Roman" w:hAnsi="Calibri" w:cs="Calibri"/>
+                <w:sz w:val="18"/>
+                <w:szCs w:val="18"/>
+                <w:lang w:val="en-GB"/>
+              </w:rPr>
+              <w:t>Admin</w:t>
+            </w:r>
+            <w:r>
+              <w:rPr>
+                <w:rFonts w:ascii="Calibri" w:eastAsia="Times New Roman" w:hAnsi="Calibri" w:cs="Calibri"/>
+                <w:sz w:val="18"/>
+                <w:szCs w:val="18"/>
+              </w:rPr>
+              <w:t> </w:t>
+            </w:r>
+          </w:p>
+        </w:tc>
+      </w:tr>
+      <w:tr>
+        <w:trPr>
+          <w:trHeight w:val="570"/>
+        </w:trPr>
+        <w:tc>
+          <w:tcPr>
+            <w:tcW w:w="1920" w:type="dxa"/>
+            <w:tcBorders>
+              <w:top w:val="single" w:sz="6" w:space="0" w:color="595959"/>
+              <w:left w:val="single" w:sz="6" w:space="0" w:color="auto"/>
+              <w:bottom w:val="single" w:sz="6" w:space="0" w:color="595959"/>
+              <w:right w:val="single" w:sz="6" w:space="0" w:color="595959"/>
+            </w:tcBorders>
+            <w:shd w:val="clear" w:color="auto" w:fill="auto"/>
+            <w:vAlign w:val="center"/>
+            <w:hideMark/>
+          </w:tcPr>
+          <w:p>
+            <w:pPr>
+              <w:spacing w:after="0" w:line="240" w:lineRule="auto"/>
+              <w:jc w:val="right"/>
+              <w:textAlignment w:val="baseline"/>
+              <w:rPr>
+                <w:rFonts w:ascii="Times New Roman" w:eastAsia="Times New Roman" w:hAnsi="Times New Roman" w:cs="Times New Roman"/>
+                <w:sz w:val="24"/>
+                <w:szCs w:val="24"/>
+              </w:rPr>
+            </w:pPr>
+            <w:r>
+              <w:rPr>
+                <w:rFonts w:ascii="Calibri" w:eastAsia="Times New Roman" w:hAnsi="Calibri" w:cs="Calibri"/>
+                <w:sz w:val="24"/>
+                <w:szCs w:val="24"/>
+                <w:lang w:val="en-GB"/>
+              </w:rPr>
+              <w:t>I want</w:t>
+            </w:r>
+            <w:r>
+              <w:rPr>
+                <w:rFonts w:ascii="Calibri" w:eastAsia="Times New Roman" w:hAnsi="Calibri" w:cs="Calibri"/>
+                <w:sz w:val="24"/>
+                <w:szCs w:val="24"/>
+              </w:rPr>
+              <w:t> </w:t>
+            </w:r>
+          </w:p>
+        </w:tc>
+        <w:tc>
+          <w:tcPr>
+            <w:tcW w:w="7080" w:type="dxa"/>
+            <w:gridSpan w:val="3"/>
+            <w:tcBorders>
+              <w:top w:val="single" w:sz="6" w:space="0" w:color="595959"/>
+              <w:left w:val="single" w:sz="6" w:space="0" w:color="595959"/>
+              <w:bottom w:val="single" w:sz="6" w:space="0" w:color="595959"/>
+              <w:right w:val="single" w:sz="6" w:space="0" w:color="595959"/>
+            </w:tcBorders>
+            <w:shd w:val="clear" w:color="auto" w:fill="auto"/>
+            <w:vAlign w:val="center"/>
+            <w:hideMark/>
+          </w:tcPr>
+          <w:p>
+            <w:pPr>
+              <w:spacing w:after="0" w:line="240" w:lineRule="auto"/>
+              <w:jc w:val="center"/>
+              <w:textAlignment w:val="baseline"/>
+              <w:rPr>
+                <w:rFonts w:ascii="Times New Roman" w:eastAsia="Times New Roman" w:hAnsi="Times New Roman" w:cs="Times New Roman"/>
+                <w:sz w:val="24"/>
+                <w:szCs w:val="24"/>
+              </w:rPr>
+            </w:pPr>
+            <w:r>
+              <w:rPr>
+                <w:rFonts w:ascii="Calibri" w:eastAsia="Times New Roman" w:hAnsi="Calibri" w:cs="Calibri"/>
+                <w:sz w:val="18"/>
+                <w:szCs w:val="18"/>
+              </w:rPr>
+              <w:t>Edit worker schedule </w:t>
+            </w:r>
+          </w:p>
+        </w:tc>
+      </w:tr>
+      <w:tr>
+        <w:trPr>
+          <w:trHeight w:val="570"/>
+        </w:trPr>
+        <w:tc>
+          <w:tcPr>
+            <w:tcW w:w="1920" w:type="dxa"/>
+            <w:tcBorders>
+              <w:top w:val="single" w:sz="6" w:space="0" w:color="595959"/>
+              <w:left w:val="single" w:sz="6" w:space="0" w:color="auto"/>
+              <w:bottom w:val="single" w:sz="6" w:space="0" w:color="595959"/>
+              <w:right w:val="single" w:sz="6" w:space="0" w:color="595959"/>
+            </w:tcBorders>
+            <w:shd w:val="clear" w:color="auto" w:fill="auto"/>
+            <w:vAlign w:val="center"/>
+            <w:hideMark/>
+          </w:tcPr>
+          <w:p>
+            <w:pPr>
+              <w:spacing w:after="0" w:line="240" w:lineRule="auto"/>
+              <w:jc w:val="right"/>
+              <w:textAlignment w:val="baseline"/>
+              <w:rPr>
+                <w:rFonts w:ascii="Times New Roman" w:eastAsia="Times New Roman" w:hAnsi="Times New Roman" w:cs="Times New Roman"/>
+                <w:sz w:val="24"/>
+                <w:szCs w:val="24"/>
+              </w:rPr>
+            </w:pPr>
+            <w:r>
+              <w:rPr>
+                <w:rFonts w:ascii="Calibri" w:eastAsia="Times New Roman" w:hAnsi="Calibri" w:cs="Calibri"/>
+                <w:sz w:val="24"/>
+                <w:szCs w:val="24"/>
+                <w:lang w:val="en-GB"/>
+              </w:rPr>
+              <w:t>So that</w:t>
+            </w:r>
+            <w:r>
+              <w:rPr>
+                <w:rFonts w:ascii="Calibri" w:eastAsia="Times New Roman" w:hAnsi="Calibri" w:cs="Calibri"/>
+                <w:sz w:val="24"/>
+                <w:szCs w:val="24"/>
+              </w:rPr>
+              <w:t> </w:t>
+            </w:r>
+          </w:p>
+        </w:tc>
+        <w:tc>
+          <w:tcPr>
+            <w:tcW w:w="7080" w:type="dxa"/>
+            <w:gridSpan w:val="3"/>
+            <w:tcBorders>
+              <w:top w:val="single" w:sz="6" w:space="0" w:color="595959"/>
+              <w:left w:val="single" w:sz="6" w:space="0" w:color="595959"/>
+              <w:bottom w:val="single" w:sz="6" w:space="0" w:color="595959"/>
+              <w:right w:val="single" w:sz="6" w:space="0" w:color="auto"/>
+            </w:tcBorders>
+            <w:shd w:val="clear" w:color="auto" w:fill="auto"/>
+            <w:vAlign w:val="center"/>
+            <w:hideMark/>
+          </w:tcPr>
+          <w:p>
+            <w:pPr>
+              <w:spacing w:after="0" w:line="240" w:lineRule="auto"/>
+              <w:jc w:val="center"/>
+              <w:textAlignment w:val="baseline"/>
+              <w:rPr>
+                <w:rFonts w:ascii="Times New Roman" w:eastAsia="Times New Roman" w:hAnsi="Times New Roman" w:cs="Times New Roman"/>
+                <w:sz w:val="24"/>
+                <w:szCs w:val="24"/>
+              </w:rPr>
+            </w:pPr>
+            <w:r>
+              <w:rPr>
+                <w:rFonts w:ascii="Calibri" w:eastAsia="Times New Roman" w:hAnsi="Calibri" w:cs="Calibri"/>
+                <w:sz w:val="18"/>
+                <w:szCs w:val="18"/>
+              </w:rPr>
+              <w:t>Ensure the schedule is up to date </w:t>
+            </w:r>
+          </w:p>
+        </w:tc>
+      </w:tr>
+      <w:tr>
+        <w:trPr>
+          <w:trHeight w:val="300"/>
+        </w:trPr>
+        <w:tc>
+          <w:tcPr>
+            <w:tcW w:w="1920" w:type="dxa"/>
+            <w:tcBorders>
+              <w:top w:val="single" w:sz="6" w:space="0" w:color="595959"/>
+              <w:left w:val="single" w:sz="6" w:space="0" w:color="auto"/>
+              <w:bottom w:val="single" w:sz="6" w:space="0" w:color="595959"/>
+              <w:right w:val="nil"/>
+            </w:tcBorders>
+            <w:shd w:val="clear" w:color="auto" w:fill="auto"/>
+            <w:vAlign w:val="bottom"/>
+            <w:hideMark/>
+          </w:tcPr>
+          <w:p>
+            <w:pPr>
+              <w:spacing w:after="0" w:line="240" w:lineRule="auto"/>
+              <w:textAlignment w:val="baseline"/>
+              <w:rPr>
+                <w:rFonts w:ascii="Times New Roman" w:eastAsia="Times New Roman" w:hAnsi="Times New Roman" w:cs="Times New Roman"/>
+                <w:sz w:val="24"/>
+                <w:szCs w:val="24"/>
+              </w:rPr>
+            </w:pPr>
+            <w:r>
+              <w:rPr>
+                <w:rFonts w:ascii="Calibri" w:eastAsia="Times New Roman" w:hAnsi="Calibri" w:cs="Calibri"/>
+                <w:sz w:val="12"/>
+                <w:szCs w:val="12"/>
+                <w:lang w:val="en-GB"/>
+              </w:rPr>
+              <w:t> </w:t>
+            </w:r>
+            <w:r>
+              <w:rPr>
+                <w:rFonts w:ascii="Calibri" w:eastAsia="Times New Roman" w:hAnsi="Calibri" w:cs="Calibri"/>
+                <w:sz w:val="12"/>
+                <w:szCs w:val="12"/>
+              </w:rPr>
+              <w:t> </w:t>
+            </w:r>
+          </w:p>
+        </w:tc>
+        <w:tc>
+          <w:tcPr>
+            <w:tcW w:w="7080" w:type="dxa"/>
+            <w:gridSpan w:val="3"/>
+            <w:tcBorders>
+              <w:top w:val="single" w:sz="6" w:space="0" w:color="595959"/>
+              <w:left w:val="nil"/>
+              <w:bottom w:val="single" w:sz="6" w:space="0" w:color="595959"/>
+              <w:right w:val="single" w:sz="6" w:space="0" w:color="auto"/>
+            </w:tcBorders>
+            <w:shd w:val="clear" w:color="auto" w:fill="auto"/>
+            <w:vAlign w:val="center"/>
+            <w:hideMark/>
+          </w:tcPr>
+          <w:p>
+            <w:pPr>
+              <w:spacing w:after="0" w:line="240" w:lineRule="auto"/>
+              <w:textAlignment w:val="baseline"/>
+              <w:rPr>
+                <w:rFonts w:ascii="Times New Roman" w:eastAsia="Times New Roman" w:hAnsi="Times New Roman" w:cs="Times New Roman"/>
+                <w:sz w:val="24"/>
+                <w:szCs w:val="24"/>
+              </w:rPr>
+            </w:pPr>
+            <w:r>
+              <w:rPr>
+                <w:rFonts w:ascii="Calibri" w:eastAsia="Times New Roman" w:hAnsi="Calibri" w:cs="Calibri"/>
+                <w:color w:val="A6A6A6"/>
+                <w:sz w:val="9"/>
+                <w:szCs w:val="9"/>
+                <w:vertAlign w:val="subscript"/>
+                <w:lang w:val="en-GB"/>
+              </w:rPr>
+              <w:t> </w:t>
+            </w:r>
+            <w:r>
+              <w:rPr>
+                <w:rFonts w:ascii="Calibri" w:eastAsia="Times New Roman" w:hAnsi="Calibri" w:cs="Calibri"/>
+                <w:color w:val="A6A6A6"/>
+                <w:sz w:val="9"/>
+                <w:szCs w:val="9"/>
+              </w:rPr>
+              <w:t> </w:t>
+            </w:r>
+          </w:p>
+        </w:tc>
+      </w:tr>
+      <w:tr>
+        <w:trPr>
+          <w:trHeight w:val="5670"/>
+        </w:trPr>
+        <w:tc>
+          <w:tcPr>
+            <w:tcW w:w="1920" w:type="dxa"/>
+            <w:tcBorders>
+              <w:top w:val="single" w:sz="6" w:space="0" w:color="595959"/>
+              <w:left w:val="single" w:sz="6" w:space="0" w:color="auto"/>
+              <w:bottom w:val="single" w:sz="6" w:space="0" w:color="595959"/>
+              <w:right w:val="single" w:sz="6" w:space="0" w:color="auto"/>
+            </w:tcBorders>
+            <w:shd w:val="clear" w:color="auto" w:fill="auto"/>
+            <w:hideMark/>
+          </w:tcPr>
+          <w:p>
+            <w:pPr>
+              <w:spacing w:after="0" w:line="240" w:lineRule="auto"/>
+              <w:jc w:val="right"/>
+              <w:textAlignment w:val="baseline"/>
+              <w:rPr>
+                <w:rFonts w:ascii="Times New Roman" w:eastAsia="Times New Roman" w:hAnsi="Times New Roman" w:cs="Times New Roman"/>
+                <w:sz w:val="24"/>
+                <w:szCs w:val="24"/>
+              </w:rPr>
+            </w:pPr>
+            <w:r>
+              <w:rPr>
+                <w:rFonts w:ascii="Calibri" w:eastAsia="Times New Roman" w:hAnsi="Calibri" w:cs="Calibri"/>
+                <w:sz w:val="24"/>
+                <w:szCs w:val="24"/>
+                <w:lang w:val="en-GB"/>
+              </w:rPr>
+              <w:lastRenderedPageBreak/>
+              <w:t>Acceptance criteria</w:t>
+            </w:r>
+            <w:r>
+              <w:rPr>
+                <w:rFonts w:ascii="Calibri" w:eastAsia="Times New Roman" w:hAnsi="Calibri" w:cs="Calibri"/>
+                <w:sz w:val="24"/>
+                <w:szCs w:val="24"/>
+              </w:rPr>
+              <w:t> </w:t>
+            </w:r>
+          </w:p>
+        </w:tc>
+        <w:tc>
+          <w:tcPr>
+            <w:tcW w:w="7080" w:type="dxa"/>
+            <w:gridSpan w:val="3"/>
+            <w:tcBorders>
+              <w:top w:val="single" w:sz="6" w:space="0" w:color="595959"/>
+              <w:left w:val="single" w:sz="6" w:space="0" w:color="auto"/>
+              <w:bottom w:val="single" w:sz="6" w:space="0" w:color="595959"/>
+              <w:right w:val="single" w:sz="6" w:space="0" w:color="auto"/>
+            </w:tcBorders>
+            <w:shd w:val="clear" w:color="auto" w:fill="auto"/>
+            <w:hideMark/>
+          </w:tcPr>
+          <w:p>
+            <w:pPr>
+              <w:spacing w:after="0" w:line="240" w:lineRule="auto"/>
+              <w:textAlignment w:val="baseline"/>
+              <w:rPr>
+                <w:rFonts w:ascii="Times New Roman" w:eastAsia="Times New Roman" w:hAnsi="Times New Roman" w:cs="Times New Roman"/>
+                <w:sz w:val="24"/>
+                <w:szCs w:val="24"/>
+              </w:rPr>
+            </w:pPr>
+            <w:r>
+              <w:rPr>
+                <w:rFonts w:ascii="Calibri" w:eastAsia="Times New Roman" w:hAnsi="Calibri" w:cs="Calibri"/>
+                <w:b/>
+                <w:bCs/>
+                <w:color w:val="000000"/>
+                <w:sz w:val="24"/>
+                <w:szCs w:val="24"/>
+                <w:vertAlign w:val="subscript"/>
+              </w:rPr>
+              <w:t>Criterion 1: </w:t>
+            </w:r>
+            <w:r>
+              <w:rPr>
+                <w:rFonts w:ascii="Calibri" w:eastAsia="Times New Roman" w:hAnsi="Calibri" w:cs="Calibri"/>
+                <w:color w:val="000000"/>
+                <w:sz w:val="24"/>
+                <w:szCs w:val="24"/>
+              </w:rPr>
+              <w:t> </w:t>
+            </w:r>
+          </w:p>
+          <w:p>
+            <w:pPr>
+              <w:spacing w:after="0" w:line="240" w:lineRule="auto"/>
+              <w:textAlignment w:val="baseline"/>
+              <w:rPr>
+                <w:rFonts w:ascii="Times New Roman" w:eastAsia="Times New Roman" w:hAnsi="Times New Roman" w:cs="Times New Roman"/>
+                <w:sz w:val="24"/>
+                <w:szCs w:val="24"/>
+              </w:rPr>
+            </w:pPr>
+            <w:r>
+              <w:rPr>
+                <w:rFonts w:ascii="Calibri" w:eastAsia="Times New Roman" w:hAnsi="Calibri" w:cs="Calibri"/>
+                <w:b/>
+                <w:bCs/>
+                <w:color w:val="000000"/>
+                <w:sz w:val="24"/>
+                <w:szCs w:val="24"/>
+                <w:vertAlign w:val="subscript"/>
+              </w:rPr>
+              <w:t>Given</w:t>
+            </w:r>
+            <w:r>
+              <w:rPr>
+                <w:rFonts w:ascii="Calibri" w:eastAsia="Times New Roman" w:hAnsi="Calibri" w:cs="Calibri"/>
+                <w:color w:val="000000"/>
+                <w:sz w:val="24"/>
+                <w:szCs w:val="24"/>
+                <w:vertAlign w:val="subscript"/>
+              </w:rPr>
+              <w:t> the worker account exists</w:t>
+            </w:r>
+            <w:r>
+              <w:rPr>
+                <w:rFonts w:ascii="Calibri" w:eastAsia="Times New Roman" w:hAnsi="Calibri" w:cs="Calibri"/>
+                <w:color w:val="000000"/>
+                <w:sz w:val="24"/>
+                <w:szCs w:val="24"/>
+              </w:rPr>
+              <w:t> </w:t>
+            </w:r>
+          </w:p>
+          <w:p>
+            <w:pPr>
+              <w:spacing w:after="0" w:line="240" w:lineRule="auto"/>
+              <w:textAlignment w:val="baseline"/>
+              <w:rPr>
+                <w:rFonts w:ascii="Times New Roman" w:eastAsia="Times New Roman" w:hAnsi="Times New Roman" w:cs="Times New Roman"/>
+                <w:sz w:val="24"/>
+                <w:szCs w:val="24"/>
+              </w:rPr>
+            </w:pPr>
+            <w:r>
+              <w:rPr>
+                <w:rFonts w:ascii="Calibri" w:eastAsia="Times New Roman" w:hAnsi="Calibri" w:cs="Calibri"/>
+                <w:color w:val="000000"/>
+                <w:sz w:val="24"/>
+                <w:szCs w:val="24"/>
+                <w:vertAlign w:val="subscript"/>
+              </w:rPr>
+              <w:t>   And they already have a scheduled appointment</w:t>
+            </w:r>
+            <w:r>
+              <w:rPr>
+                <w:rFonts w:ascii="Calibri" w:eastAsia="Times New Roman" w:hAnsi="Calibri" w:cs="Calibri"/>
+                <w:color w:val="000000"/>
+                <w:sz w:val="24"/>
+                <w:szCs w:val="24"/>
+              </w:rPr>
+              <w:t> </w:t>
+            </w:r>
+          </w:p>
+          <w:p>
+            <w:pPr>
+              <w:spacing w:after="0" w:line="240" w:lineRule="auto"/>
+              <w:textAlignment w:val="baseline"/>
+              <w:rPr>
+                <w:rFonts w:ascii="Times New Roman" w:eastAsia="Times New Roman" w:hAnsi="Times New Roman" w:cs="Times New Roman"/>
+                <w:sz w:val="24"/>
+                <w:szCs w:val="24"/>
+              </w:rPr>
+            </w:pPr>
+            <w:r>
+              <w:rPr>
+                <w:rFonts w:ascii="Calibri" w:eastAsia="Times New Roman" w:hAnsi="Calibri" w:cs="Calibri"/>
+                <w:b/>
+                <w:bCs/>
+                <w:color w:val="000000"/>
+                <w:sz w:val="24"/>
+                <w:szCs w:val="24"/>
+                <w:vertAlign w:val="subscript"/>
+              </w:rPr>
+              <w:t>When</w:t>
+            </w:r>
+            <w:r>
+              <w:rPr>
+                <w:rFonts w:ascii="Calibri" w:eastAsia="Times New Roman" w:hAnsi="Calibri" w:cs="Calibri"/>
+                <w:color w:val="000000"/>
+                <w:sz w:val="24"/>
+                <w:szCs w:val="24"/>
+                <w:vertAlign w:val="subscript"/>
+              </w:rPr>
+              <w:t> the Admin clicks “Edit employee”</w:t>
+            </w:r>
+            <w:r>
+              <w:rPr>
+                <w:rFonts w:ascii="Calibri" w:eastAsia="Times New Roman" w:hAnsi="Calibri" w:cs="Calibri"/>
+                <w:color w:val="000000"/>
+                <w:sz w:val="24"/>
+                <w:szCs w:val="24"/>
+              </w:rPr>
+              <w:t> </w:t>
+            </w:r>
+          </w:p>
+          <w:p>
+            <w:pPr>
+              <w:spacing w:after="0" w:line="240" w:lineRule="auto"/>
+              <w:textAlignment w:val="baseline"/>
+              <w:rPr>
+                <w:rFonts w:ascii="Times New Roman" w:eastAsia="Times New Roman" w:hAnsi="Times New Roman" w:cs="Times New Roman"/>
+                <w:sz w:val="24"/>
+                <w:szCs w:val="24"/>
+              </w:rPr>
+            </w:pPr>
+            <w:r>
+              <w:rPr>
+                <w:rFonts w:ascii="Calibri" w:eastAsia="Times New Roman" w:hAnsi="Calibri" w:cs="Calibri"/>
+                <w:b/>
+                <w:bCs/>
+                <w:color w:val="000000"/>
+                <w:sz w:val="24"/>
+                <w:szCs w:val="24"/>
+                <w:vertAlign w:val="subscript"/>
+              </w:rPr>
+              <w:t>Then</w:t>
+            </w:r>
+            <w:r>
+              <w:rPr>
+                <w:rFonts w:ascii="Calibri" w:eastAsia="Times New Roman" w:hAnsi="Calibri" w:cs="Calibri"/>
+                <w:color w:val="000000"/>
+                <w:sz w:val="24"/>
+                <w:szCs w:val="24"/>
+                <w:vertAlign w:val="subscript"/>
+              </w:rPr>
+              <w:t> ensure the change is displayed on Admin screen</w:t>
+            </w:r>
+            <w:r>
+              <w:rPr>
+                <w:rFonts w:ascii="Calibri" w:eastAsia="Times New Roman" w:hAnsi="Calibri" w:cs="Calibri"/>
+                <w:color w:val="000000"/>
+                <w:sz w:val="24"/>
+                <w:szCs w:val="24"/>
+              </w:rPr>
+              <w:t> </w:t>
+            </w:r>
+          </w:p>
+          <w:p>
+            <w:pPr>
+              <w:spacing w:after="0" w:line="240" w:lineRule="auto"/>
+              <w:textAlignment w:val="baseline"/>
+              <w:rPr>
+                <w:rFonts w:ascii="Times New Roman" w:eastAsia="Times New Roman" w:hAnsi="Times New Roman" w:cs="Times New Roman"/>
+                <w:sz w:val="24"/>
+                <w:szCs w:val="24"/>
+              </w:rPr>
+            </w:pPr>
+            <w:r>
+              <w:rPr>
+                <w:rFonts w:ascii="Calibri" w:eastAsia="Times New Roman" w:hAnsi="Calibri" w:cs="Calibri"/>
+                <w:color w:val="000000"/>
+                <w:sz w:val="24"/>
+                <w:szCs w:val="24"/>
+                <w:vertAlign w:val="subscript"/>
+              </w:rPr>
+              <w:t>   And ensure the change takes effect on worker account</w:t>
+            </w:r>
+            <w:r>
+              <w:rPr>
+                <w:rFonts w:ascii="Calibri" w:eastAsia="Times New Roman" w:hAnsi="Calibri" w:cs="Calibri"/>
+                <w:color w:val="000000"/>
+                <w:sz w:val="24"/>
+                <w:szCs w:val="24"/>
+              </w:rPr>
+              <w:t> </w:t>
+            </w:r>
+          </w:p>
+          <w:p>
+            <w:pPr>
+              <w:spacing w:after="0" w:line="240" w:lineRule="auto"/>
+              <w:textAlignment w:val="baseline"/>
+              <w:rPr>
+                <w:rFonts w:ascii="Times New Roman" w:eastAsia="Times New Roman" w:hAnsi="Times New Roman" w:cs="Times New Roman"/>
+                <w:sz w:val="24"/>
+                <w:szCs w:val="24"/>
+              </w:rPr>
+            </w:pPr>
+            <w:r>
+              <w:rPr>
+                <w:rFonts w:ascii="Calibri" w:eastAsia="Times New Roman" w:hAnsi="Calibri" w:cs="Calibri"/>
+                <w:color w:val="000000"/>
+                <w:sz w:val="24"/>
+                <w:szCs w:val="24"/>
+                <w:vertAlign w:val="subscript"/>
+              </w:rPr>
+              <w:t>   And exit edit mode</w:t>
+            </w:r>
+            <w:r>
+              <w:rPr>
+                <w:rFonts w:ascii="Calibri" w:eastAsia="Times New Roman" w:hAnsi="Calibri" w:cs="Calibri"/>
+                <w:color w:val="000000"/>
+                <w:sz w:val="24"/>
+                <w:szCs w:val="24"/>
+              </w:rPr>
+              <w:t> </w:t>
+            </w:r>
+          </w:p>
+          <w:p>
+            <w:pPr>
+              <w:spacing w:after="0" w:line="240" w:lineRule="auto"/>
+              <w:textAlignment w:val="baseline"/>
+              <w:rPr>
+                <w:rFonts w:ascii="Times New Roman" w:eastAsia="Times New Roman" w:hAnsi="Times New Roman" w:cs="Times New Roman"/>
+                <w:sz w:val="24"/>
+                <w:szCs w:val="24"/>
+              </w:rPr>
+            </w:pPr>
+            <w:r>
+              <w:rPr>
+                <w:rFonts w:ascii="Calibri" w:eastAsia="Times New Roman" w:hAnsi="Calibri" w:cs="Calibri"/>
+                <w:color w:val="000000"/>
+                <w:sz w:val="24"/>
+                <w:szCs w:val="24"/>
+                <w:vertAlign w:val="subscript"/>
+              </w:rPr>
+              <w:t>   And normal schedule display</w:t>
+            </w:r>
+            <w:r>
+              <w:rPr>
+                <w:rFonts w:ascii="Calibri" w:eastAsia="Times New Roman" w:hAnsi="Calibri" w:cs="Calibri"/>
+                <w:color w:val="000000"/>
+                <w:sz w:val="24"/>
+                <w:szCs w:val="24"/>
+              </w:rPr>
+              <w:t> </w:t>
+            </w:r>
+          </w:p>
+          <w:p>
+            <w:pPr>
+              <w:spacing w:after="0" w:line="240" w:lineRule="auto"/>
+              <w:textAlignment w:val="baseline"/>
+              <w:rPr>
+                <w:rFonts w:ascii="Times New Roman" w:eastAsia="Times New Roman" w:hAnsi="Times New Roman" w:cs="Times New Roman"/>
+                <w:sz w:val="24"/>
+                <w:szCs w:val="24"/>
+              </w:rPr>
+            </w:pPr>
+            <w:r>
+              <w:rPr>
+                <w:rFonts w:ascii="Calibri" w:eastAsia="Times New Roman" w:hAnsi="Calibri" w:cs="Calibri"/>
+                <w:color w:val="000000"/>
+                <w:sz w:val="24"/>
+                <w:szCs w:val="24"/>
+                <w:vertAlign w:val="subscript"/>
+              </w:rPr>
+              <w:t>   </w:t>
+            </w:r>
+            <w:r>
+              <w:rPr>
+                <w:rFonts w:ascii="Calibri" w:eastAsia="Times New Roman" w:hAnsi="Calibri" w:cs="Calibri"/>
+                <w:color w:val="000000"/>
+                <w:sz w:val="24"/>
+                <w:szCs w:val="24"/>
+              </w:rPr>
+              <w:t> </w:t>
+            </w:r>
+          </w:p>
+          <w:p>
+            <w:pPr>
+              <w:spacing w:after="0" w:line="240" w:lineRule="auto"/>
+              <w:textAlignment w:val="baseline"/>
+              <w:rPr>
+                <w:rFonts w:ascii="Times New Roman" w:eastAsia="Times New Roman" w:hAnsi="Times New Roman" w:cs="Times New Roman"/>
+                <w:sz w:val="24"/>
+                <w:szCs w:val="24"/>
+              </w:rPr>
+            </w:pPr>
+            <w:r>
+              <w:rPr>
+                <w:rFonts w:ascii="Calibri" w:eastAsia="Times New Roman" w:hAnsi="Calibri" w:cs="Calibri"/>
+                <w:color w:val="000000"/>
+                <w:sz w:val="24"/>
+                <w:szCs w:val="24"/>
               </w:rPr>
               <w:t> </w:t>
             </w:r>
@@ -9212,12 +10487,11 @@
                 <w:rFonts w:ascii="Calibri" w:eastAsia="Times New Roman" w:hAnsi="Calibri" w:cs="Calibri"/>
                 <w:b/>
                 <w:bCs/>
-                <w:color w:val="FF0000"/>
                 <w:sz w:val="28"/>
                 <w:szCs w:val="28"/>
                 <w:lang w:val="en-GB"/>
               </w:rPr>
-              <w:t> </w:t>
+              <w:t>Story #</w:t>
             </w:r>
             <w:r>
               <w:rPr>
@@ -9228,7 +10502,7 @@
                 <w:szCs w:val="28"/>
                 <w:lang w:val="en-GB"/>
               </w:rPr>
-              <w:t>Story #</w:t>
+              <w:t>9</w:t>
             </w:r>
             <w:r>
               <w:rPr>
@@ -9239,149 +10513,146 @@
                 <w:szCs w:val="28"/>
                 <w:lang w:val="en-GB"/>
               </w:rPr>
-              <w:t>8</w:t>
-            </w:r>
+              <w:t>:</w:t>
+            </w:r>
+            <w:r>
+              <w:rPr>
+                <w:rFonts w:ascii="Calibri" w:eastAsia="Times New Roman" w:hAnsi="Calibri" w:cs="Calibri"/>
+                <w:sz w:val="28"/>
+                <w:szCs w:val="28"/>
+              </w:rPr>
+              <w:t> </w:t>
+            </w:r>
+          </w:p>
+        </w:tc>
+        <w:tc>
+          <w:tcPr>
+            <w:tcW w:w="5280" w:type="dxa"/>
+            <w:vMerge w:val="restart"/>
+            <w:tcBorders>
+              <w:top w:val="single" w:sz="6" w:space="0" w:color="auto"/>
+              <w:left w:val="nil"/>
+              <w:bottom w:val="single" w:sz="6" w:space="0" w:color="595959"/>
+              <w:right w:val="single" w:sz="6" w:space="0" w:color="595959"/>
+            </w:tcBorders>
+            <w:shd w:val="clear" w:color="auto" w:fill="auto"/>
+            <w:vAlign w:val="center"/>
+            <w:hideMark/>
+          </w:tcPr>
+          <w:p>
+            <w:pPr>
+              <w:spacing w:after="0" w:line="240" w:lineRule="auto"/>
+              <w:jc w:val="center"/>
+              <w:textAlignment w:val="baseline"/>
+              <w:rPr>
+                <w:rFonts w:ascii="Times New Roman" w:eastAsia="Times New Roman" w:hAnsi="Times New Roman" w:cs="Times New Roman"/>
+                <w:sz w:val="24"/>
+                <w:szCs w:val="24"/>
+              </w:rPr>
+            </w:pPr>
+            <w:r>
+              <w:rPr>
+                <w:rFonts w:ascii="Calibri" w:eastAsia="Times New Roman" w:hAnsi="Calibri" w:cs="Calibri"/>
+                <w:color w:val="000000"/>
+                <w:sz w:val="24"/>
+                <w:szCs w:val="24"/>
+              </w:rPr>
+              <w:t>Admin logs into website </w:t>
+            </w:r>
+          </w:p>
+        </w:tc>
+        <w:tc>
+          <w:tcPr>
+            <w:tcW w:w="1170" w:type="dxa"/>
+            <w:tcBorders>
+              <w:top w:val="single" w:sz="6" w:space="0" w:color="auto"/>
+              <w:left w:val="single" w:sz="6" w:space="0" w:color="595959"/>
+              <w:bottom w:val="single" w:sz="6" w:space="0" w:color="595959"/>
+              <w:right w:val="single" w:sz="6" w:space="0" w:color="595959"/>
+            </w:tcBorders>
+            <w:shd w:val="clear" w:color="auto" w:fill="auto"/>
+            <w:vAlign w:val="center"/>
+            <w:hideMark/>
+          </w:tcPr>
+          <w:p>
+            <w:pPr>
+              <w:spacing w:after="0" w:line="240" w:lineRule="auto"/>
+              <w:jc w:val="right"/>
+              <w:textAlignment w:val="baseline"/>
+              <w:rPr>
+                <w:rFonts w:ascii="Times New Roman" w:eastAsia="Times New Roman" w:hAnsi="Times New Roman" w:cs="Times New Roman"/>
+                <w:sz w:val="24"/>
+                <w:szCs w:val="24"/>
+              </w:rPr>
+            </w:pPr>
             <w:r>
               <w:rPr>
                 <w:rFonts w:ascii="Calibri" w:eastAsia="Times New Roman" w:hAnsi="Calibri" w:cs="Calibri"/>
                 <w:b/>
                 <w:bCs/>
-                <w:sz w:val="28"/>
-                <w:szCs w:val="28"/>
+                <w:sz w:val="24"/>
+                <w:szCs w:val="24"/>
                 <w:lang w:val="en-GB"/>
               </w:rPr>
-              <w:t>:</w:t>
-            </w:r>
-            <w:r>
-              <w:rPr>
-                <w:rFonts w:ascii="Calibri" w:eastAsia="Times New Roman" w:hAnsi="Calibri" w:cs="Calibri"/>
-                <w:sz w:val="28"/>
-                <w:szCs w:val="28"/>
-              </w:rPr>
-              <w:t> </w:t>
-            </w:r>
-          </w:p>
-        </w:tc>
-        <w:tc>
-          <w:tcPr>
-            <w:tcW w:w="5280" w:type="dxa"/>
-            <w:vMerge w:val="restart"/>
-            <w:tcBorders>
-              <w:top w:val="single" w:sz="6" w:space="0" w:color="auto"/>
-              <w:left w:val="nil"/>
-              <w:bottom w:val="single" w:sz="6" w:space="0" w:color="595959"/>
-              <w:right w:val="single" w:sz="6" w:space="0" w:color="595959"/>
-            </w:tcBorders>
-            <w:shd w:val="clear" w:color="auto" w:fill="auto"/>
-            <w:vAlign w:val="center"/>
-            <w:hideMark/>
-          </w:tcPr>
-          <w:p>
-            <w:pPr>
-              <w:spacing w:after="0" w:line="240" w:lineRule="auto"/>
-              <w:jc w:val="center"/>
-              <w:textAlignment w:val="baseline"/>
-              <w:rPr>
-                <w:rFonts w:ascii="Times New Roman" w:eastAsia="Times New Roman" w:hAnsi="Times New Roman" w:cs="Times New Roman"/>
-                <w:sz w:val="24"/>
-                <w:szCs w:val="24"/>
-              </w:rPr>
-            </w:pPr>
-            <w:r>
-              <w:rPr>
-                <w:rFonts w:ascii="Calibri" w:eastAsia="Times New Roman" w:hAnsi="Calibri" w:cs="Calibri"/>
-                <w:color w:val="000000"/>
-                <w:sz w:val="24"/>
-                <w:szCs w:val="24"/>
-              </w:rPr>
-              <w:t>Admin edits employee schedule </w:t>
-            </w:r>
-          </w:p>
-        </w:tc>
-        <w:tc>
-          <w:tcPr>
-            <w:tcW w:w="1170" w:type="dxa"/>
+              <w:t>Priority</w:t>
+            </w:r>
+            <w:r>
+              <w:rPr>
+                <w:rFonts w:ascii="Calibri" w:eastAsia="Times New Roman" w:hAnsi="Calibri" w:cs="Calibri"/>
+                <w:sz w:val="24"/>
+                <w:szCs w:val="24"/>
+              </w:rPr>
+              <w:t> </w:t>
+            </w:r>
+          </w:p>
+        </w:tc>
+        <w:tc>
+          <w:tcPr>
+            <w:tcW w:w="615" w:type="dxa"/>
             <w:tcBorders>
               <w:top w:val="single" w:sz="6" w:space="0" w:color="auto"/>
               <w:left w:val="single" w:sz="6" w:space="0" w:color="595959"/>
               <w:bottom w:val="single" w:sz="6" w:space="0" w:color="595959"/>
-              <w:right w:val="single" w:sz="6" w:space="0" w:color="595959"/>
-            </w:tcBorders>
-            <w:shd w:val="clear" w:color="auto" w:fill="auto"/>
-            <w:vAlign w:val="center"/>
-            <w:hideMark/>
-          </w:tcPr>
-          <w:p>
-            <w:pPr>
-              <w:spacing w:after="0" w:line="240" w:lineRule="auto"/>
-              <w:jc w:val="right"/>
-              <w:textAlignment w:val="baseline"/>
-              <w:rPr>
-                <w:rFonts w:ascii="Times New Roman" w:eastAsia="Times New Roman" w:hAnsi="Times New Roman" w:cs="Times New Roman"/>
-                <w:sz w:val="24"/>
-                <w:szCs w:val="24"/>
-              </w:rPr>
-            </w:pPr>
-            <w:r>
-              <w:rPr>
-                <w:rFonts w:ascii="Calibri" w:eastAsia="Times New Roman" w:hAnsi="Calibri" w:cs="Calibri"/>
-                <w:b/>
-                <w:bCs/>
+              <w:right w:val="single" w:sz="6" w:space="0" w:color="auto"/>
+            </w:tcBorders>
+            <w:shd w:val="clear" w:color="auto" w:fill="auto"/>
+            <w:vAlign w:val="bottom"/>
+            <w:hideMark/>
+          </w:tcPr>
+          <w:p>
+            <w:pPr>
+              <w:spacing w:after="0" w:line="240" w:lineRule="auto"/>
+              <w:textAlignment w:val="baseline"/>
+              <w:rPr>
+                <w:rFonts w:ascii="Times New Roman" w:eastAsia="Times New Roman" w:hAnsi="Times New Roman" w:cs="Times New Roman"/>
+                <w:sz w:val="24"/>
+                <w:szCs w:val="24"/>
+              </w:rPr>
+            </w:pPr>
+            <w:r>
+              <w:rPr>
+                <w:rFonts w:ascii="Calibri" w:eastAsia="Times New Roman" w:hAnsi="Calibri" w:cs="Calibri"/>
                 <w:sz w:val="24"/>
                 <w:szCs w:val="24"/>
                 <w:lang w:val="en-GB"/>
               </w:rPr>
-              <w:t>Priority</w:t>
-            </w:r>
-            <w:r>
-              <w:rPr>
-                <w:rFonts w:ascii="Calibri" w:eastAsia="Times New Roman" w:hAnsi="Calibri" w:cs="Calibri"/>
-                <w:sz w:val="24"/>
-                <w:szCs w:val="24"/>
-              </w:rPr>
-              <w:t> </w:t>
-            </w:r>
-          </w:p>
-        </w:tc>
-        <w:tc>
-          <w:tcPr>
-            <w:tcW w:w="615" w:type="dxa"/>
-            <w:tcBorders>
-              <w:top w:val="single" w:sz="6" w:space="0" w:color="auto"/>
-              <w:left w:val="single" w:sz="6" w:space="0" w:color="595959"/>
-              <w:bottom w:val="single" w:sz="6" w:space="0" w:color="595959"/>
-              <w:right w:val="single" w:sz="6" w:space="0" w:color="auto"/>
-            </w:tcBorders>
-            <w:shd w:val="clear" w:color="auto" w:fill="auto"/>
-            <w:vAlign w:val="bottom"/>
-            <w:hideMark/>
-          </w:tcPr>
-          <w:p>
-            <w:pPr>
-              <w:spacing w:after="0" w:line="240" w:lineRule="auto"/>
-              <w:textAlignment w:val="baseline"/>
-              <w:rPr>
-                <w:rFonts w:ascii="Times New Roman" w:eastAsia="Times New Roman" w:hAnsi="Times New Roman" w:cs="Times New Roman"/>
-                <w:sz w:val="24"/>
-                <w:szCs w:val="24"/>
-              </w:rPr>
-            </w:pPr>
-            <w:r>
-              <w:rPr>
-                <w:rFonts w:ascii="Calibri" w:eastAsia="Times New Roman" w:hAnsi="Calibri" w:cs="Calibri"/>
-                <w:sz w:val="24"/>
-                <w:szCs w:val="24"/>
-                <w:lang w:val="en-GB"/>
-              </w:rPr>
-              <w:t> </w:t>
-            </w:r>
-            <w:r>
-              <w:rPr>
-                <w:rFonts w:ascii="Calibri" w:eastAsia="Times New Roman" w:hAnsi="Calibri" w:cs="Calibri"/>
-                <w:sz w:val="24"/>
-                <w:szCs w:val="24"/>
-              </w:rPr>
-              <w:t> </w:t>
+              <w:t> </w:t>
+            </w:r>
+            <w:r>
+              <w:rPr>
+                <w:rFonts w:ascii="Calibri" w:eastAsia="Times New Roman" w:hAnsi="Calibri" w:cs="Calibri"/>
+                <w:sz w:val="24"/>
+                <w:szCs w:val="24"/>
+              </w:rPr>
+              <w:t> </w:t>
+            </w:r>
+            <w:r>
+              <w:rPr>
+                <w:rFonts w:ascii="Calibri" w:eastAsia="Times New Roman" w:hAnsi="Calibri" w:cs="Calibri"/>
+                <w:sz w:val="24"/>
+                <w:szCs w:val="24"/>
+              </w:rPr>
+              <w:t>LOW</w:t>
             </w:r>
           </w:p>
         </w:tc>
@@ -9525,1140 +10796,13 @@
               </w:rPr>
               <w:t> </w:t>
             </w:r>
-          </w:p>
-        </w:tc>
-      </w:tr>
-      <w:tr>
-        <w:trPr>
-          <w:trHeight w:val="570"/>
-        </w:trPr>
-        <w:tc>
-          <w:tcPr>
-            <w:tcW w:w="1920" w:type="dxa"/>
-            <w:tcBorders>
-              <w:top w:val="nil"/>
-              <w:left w:val="single" w:sz="6" w:space="0" w:color="auto"/>
-              <w:bottom w:val="single" w:sz="6" w:space="0" w:color="595959"/>
-              <w:right w:val="single" w:sz="6" w:space="0" w:color="595959"/>
-            </w:tcBorders>
-            <w:shd w:val="clear" w:color="auto" w:fill="auto"/>
-            <w:vAlign w:val="center"/>
-            <w:hideMark/>
-          </w:tcPr>
-          <w:p>
-            <w:pPr>
-              <w:spacing w:after="0" w:line="240" w:lineRule="auto"/>
-              <w:jc w:val="right"/>
-              <w:textAlignment w:val="baseline"/>
-              <w:rPr>
-                <w:rFonts w:ascii="Times New Roman" w:eastAsia="Times New Roman" w:hAnsi="Times New Roman" w:cs="Times New Roman"/>
-                <w:sz w:val="24"/>
-                <w:szCs w:val="24"/>
-              </w:rPr>
-            </w:pPr>
-            <w:r>
-              <w:rPr>
-                <w:rFonts w:ascii="Calibri" w:eastAsia="Times New Roman" w:hAnsi="Calibri" w:cs="Calibri"/>
-                <w:sz w:val="24"/>
-                <w:szCs w:val="24"/>
-                <w:lang w:val="en-GB"/>
-              </w:rPr>
-              <w:t>As a</w:t>
-            </w:r>
-            <w:r>
-              <w:rPr>
-                <w:rFonts w:ascii="Calibri" w:eastAsia="Times New Roman" w:hAnsi="Calibri" w:cs="Calibri"/>
-                <w:sz w:val="24"/>
-                <w:szCs w:val="24"/>
-              </w:rPr>
-              <w:t> </w:t>
-            </w:r>
-          </w:p>
-        </w:tc>
-        <w:tc>
-          <w:tcPr>
-            <w:tcW w:w="7080" w:type="dxa"/>
-            <w:gridSpan w:val="3"/>
-            <w:tcBorders>
-              <w:top w:val="nil"/>
-              <w:left w:val="single" w:sz="6" w:space="0" w:color="595959"/>
-              <w:bottom w:val="single" w:sz="6" w:space="0" w:color="595959"/>
-              <w:right w:val="single" w:sz="6" w:space="0" w:color="595959"/>
-            </w:tcBorders>
-            <w:shd w:val="clear" w:color="auto" w:fill="auto"/>
-            <w:vAlign w:val="center"/>
-            <w:hideMark/>
-          </w:tcPr>
-          <w:p>
-            <w:pPr>
-              <w:spacing w:after="0" w:line="240" w:lineRule="auto"/>
-              <w:jc w:val="center"/>
-              <w:textAlignment w:val="baseline"/>
-              <w:rPr>
-                <w:rFonts w:ascii="Times New Roman" w:eastAsia="Times New Roman" w:hAnsi="Times New Roman" w:cs="Times New Roman"/>
-                <w:sz w:val="24"/>
-                <w:szCs w:val="24"/>
-              </w:rPr>
-            </w:pPr>
-            <w:r>
-              <w:rPr>
-                <w:rFonts w:ascii="Calibri" w:eastAsia="Times New Roman" w:hAnsi="Calibri" w:cs="Calibri"/>
-                <w:sz w:val="18"/>
-                <w:szCs w:val="18"/>
-                <w:lang w:val="en-GB"/>
-              </w:rPr>
-              <w:t>Admin</w:t>
-            </w:r>
-            <w:r>
-              <w:rPr>
-                <w:rFonts w:ascii="Calibri" w:eastAsia="Times New Roman" w:hAnsi="Calibri" w:cs="Calibri"/>
-                <w:sz w:val="18"/>
-                <w:szCs w:val="18"/>
-              </w:rPr>
-              <w:t> </w:t>
-            </w:r>
-          </w:p>
-        </w:tc>
-      </w:tr>
-      <w:tr>
-        <w:trPr>
-          <w:trHeight w:val="570"/>
-        </w:trPr>
-        <w:tc>
-          <w:tcPr>
-            <w:tcW w:w="1920" w:type="dxa"/>
-            <w:tcBorders>
-              <w:top w:val="single" w:sz="6" w:space="0" w:color="595959"/>
-              <w:left w:val="single" w:sz="6" w:space="0" w:color="auto"/>
-              <w:bottom w:val="single" w:sz="6" w:space="0" w:color="595959"/>
-              <w:right w:val="single" w:sz="6" w:space="0" w:color="595959"/>
-            </w:tcBorders>
-            <w:shd w:val="clear" w:color="auto" w:fill="auto"/>
-            <w:vAlign w:val="center"/>
-            <w:hideMark/>
-          </w:tcPr>
-          <w:p>
-            <w:pPr>
-              <w:spacing w:after="0" w:line="240" w:lineRule="auto"/>
-              <w:jc w:val="right"/>
-              <w:textAlignment w:val="baseline"/>
-              <w:rPr>
-                <w:rFonts w:ascii="Times New Roman" w:eastAsia="Times New Roman" w:hAnsi="Times New Roman" w:cs="Times New Roman"/>
-                <w:sz w:val="24"/>
-                <w:szCs w:val="24"/>
-              </w:rPr>
-            </w:pPr>
-            <w:r>
-              <w:rPr>
-                <w:rFonts w:ascii="Calibri" w:eastAsia="Times New Roman" w:hAnsi="Calibri" w:cs="Calibri"/>
-                <w:sz w:val="24"/>
-                <w:szCs w:val="24"/>
-                <w:lang w:val="en-GB"/>
-              </w:rPr>
-              <w:t>I want</w:t>
-            </w:r>
-            <w:r>
-              <w:rPr>
-                <w:rFonts w:ascii="Calibri" w:eastAsia="Times New Roman" w:hAnsi="Calibri" w:cs="Calibri"/>
-                <w:sz w:val="24"/>
-                <w:szCs w:val="24"/>
-              </w:rPr>
-              <w:t> </w:t>
-            </w:r>
-          </w:p>
-        </w:tc>
-        <w:tc>
-          <w:tcPr>
-            <w:tcW w:w="7080" w:type="dxa"/>
-            <w:gridSpan w:val="3"/>
-            <w:tcBorders>
-              <w:top w:val="single" w:sz="6" w:space="0" w:color="595959"/>
-              <w:left w:val="single" w:sz="6" w:space="0" w:color="595959"/>
-              <w:bottom w:val="single" w:sz="6" w:space="0" w:color="595959"/>
-              <w:right w:val="single" w:sz="6" w:space="0" w:color="595959"/>
-            </w:tcBorders>
-            <w:shd w:val="clear" w:color="auto" w:fill="auto"/>
-            <w:vAlign w:val="center"/>
-            <w:hideMark/>
-          </w:tcPr>
-          <w:p>
-            <w:pPr>
-              <w:spacing w:after="0" w:line="240" w:lineRule="auto"/>
-              <w:jc w:val="center"/>
-              <w:textAlignment w:val="baseline"/>
-              <w:rPr>
-                <w:rFonts w:ascii="Times New Roman" w:eastAsia="Times New Roman" w:hAnsi="Times New Roman" w:cs="Times New Roman"/>
-                <w:sz w:val="24"/>
-                <w:szCs w:val="24"/>
-              </w:rPr>
-            </w:pPr>
-            <w:r>
-              <w:rPr>
-                <w:rFonts w:ascii="Calibri" w:eastAsia="Times New Roman" w:hAnsi="Calibri" w:cs="Calibri"/>
-                <w:sz w:val="18"/>
-                <w:szCs w:val="18"/>
-              </w:rPr>
-              <w:t>Edit worker schedule </w:t>
-            </w:r>
-          </w:p>
-        </w:tc>
-      </w:tr>
-      <w:tr>
-        <w:trPr>
-          <w:trHeight w:val="570"/>
-        </w:trPr>
-        <w:tc>
-          <w:tcPr>
-            <w:tcW w:w="1920" w:type="dxa"/>
-            <w:tcBorders>
-              <w:top w:val="single" w:sz="6" w:space="0" w:color="595959"/>
-              <w:left w:val="single" w:sz="6" w:space="0" w:color="auto"/>
-              <w:bottom w:val="single" w:sz="6" w:space="0" w:color="595959"/>
-              <w:right w:val="single" w:sz="6" w:space="0" w:color="595959"/>
-            </w:tcBorders>
-            <w:shd w:val="clear" w:color="auto" w:fill="auto"/>
-            <w:vAlign w:val="center"/>
-            <w:hideMark/>
-          </w:tcPr>
-          <w:p>
-            <w:pPr>
-              <w:spacing w:after="0" w:line="240" w:lineRule="auto"/>
-              <w:jc w:val="right"/>
-              <w:textAlignment w:val="baseline"/>
-              <w:rPr>
-                <w:rFonts w:ascii="Times New Roman" w:eastAsia="Times New Roman" w:hAnsi="Times New Roman" w:cs="Times New Roman"/>
-                <w:sz w:val="24"/>
-                <w:szCs w:val="24"/>
-              </w:rPr>
-            </w:pPr>
-            <w:r>
-              <w:rPr>
-                <w:rFonts w:ascii="Calibri" w:eastAsia="Times New Roman" w:hAnsi="Calibri" w:cs="Calibri"/>
-                <w:sz w:val="24"/>
-                <w:szCs w:val="24"/>
-                <w:lang w:val="en-GB"/>
-              </w:rPr>
-              <w:t>So that</w:t>
-            </w:r>
-            <w:r>
-              <w:rPr>
-                <w:rFonts w:ascii="Calibri" w:eastAsia="Times New Roman" w:hAnsi="Calibri" w:cs="Calibri"/>
-                <w:sz w:val="24"/>
-                <w:szCs w:val="24"/>
-              </w:rPr>
-              <w:t> </w:t>
-            </w:r>
-          </w:p>
-        </w:tc>
-        <w:tc>
-          <w:tcPr>
-            <w:tcW w:w="7080" w:type="dxa"/>
-            <w:gridSpan w:val="3"/>
-            <w:tcBorders>
-              <w:top w:val="single" w:sz="6" w:space="0" w:color="595959"/>
-              <w:left w:val="single" w:sz="6" w:space="0" w:color="595959"/>
-              <w:bottom w:val="single" w:sz="6" w:space="0" w:color="595959"/>
-              <w:right w:val="single" w:sz="6" w:space="0" w:color="auto"/>
-            </w:tcBorders>
-            <w:shd w:val="clear" w:color="auto" w:fill="auto"/>
-            <w:vAlign w:val="center"/>
-            <w:hideMark/>
-          </w:tcPr>
-          <w:p>
-            <w:pPr>
-              <w:spacing w:after="0" w:line="240" w:lineRule="auto"/>
-              <w:jc w:val="center"/>
-              <w:textAlignment w:val="baseline"/>
-              <w:rPr>
-                <w:rFonts w:ascii="Times New Roman" w:eastAsia="Times New Roman" w:hAnsi="Times New Roman" w:cs="Times New Roman"/>
-                <w:sz w:val="24"/>
-                <w:szCs w:val="24"/>
-              </w:rPr>
-            </w:pPr>
-            <w:r>
-              <w:rPr>
-                <w:rFonts w:ascii="Calibri" w:eastAsia="Times New Roman" w:hAnsi="Calibri" w:cs="Calibri"/>
-                <w:sz w:val="18"/>
-                <w:szCs w:val="18"/>
-              </w:rPr>
-              <w:t>Ensure the schedule is up to date </w:t>
-            </w:r>
-          </w:p>
-        </w:tc>
-      </w:tr>
-      <w:tr>
-        <w:trPr>
-          <w:trHeight w:val="300"/>
-        </w:trPr>
-        <w:tc>
-          <w:tcPr>
-            <w:tcW w:w="1920" w:type="dxa"/>
-            <w:tcBorders>
-              <w:top w:val="single" w:sz="6" w:space="0" w:color="595959"/>
-              <w:left w:val="single" w:sz="6" w:space="0" w:color="auto"/>
-              <w:bottom w:val="single" w:sz="6" w:space="0" w:color="595959"/>
-              <w:right w:val="nil"/>
-            </w:tcBorders>
-            <w:shd w:val="clear" w:color="auto" w:fill="auto"/>
-            <w:vAlign w:val="bottom"/>
-            <w:hideMark/>
-          </w:tcPr>
-          <w:p>
-            <w:pPr>
-              <w:spacing w:after="0" w:line="240" w:lineRule="auto"/>
-              <w:textAlignment w:val="baseline"/>
-              <w:rPr>
-                <w:rFonts w:ascii="Times New Roman" w:eastAsia="Times New Roman" w:hAnsi="Times New Roman" w:cs="Times New Roman"/>
-                <w:sz w:val="24"/>
-                <w:szCs w:val="24"/>
-              </w:rPr>
-            </w:pPr>
-            <w:r>
-              <w:rPr>
-                <w:rFonts w:ascii="Calibri" w:eastAsia="Times New Roman" w:hAnsi="Calibri" w:cs="Calibri"/>
-                <w:sz w:val="12"/>
-                <w:szCs w:val="12"/>
-                <w:lang w:val="en-GB"/>
-              </w:rPr>
-              <w:t> </w:t>
-            </w:r>
-            <w:r>
-              <w:rPr>
-                <w:rFonts w:ascii="Calibri" w:eastAsia="Times New Roman" w:hAnsi="Calibri" w:cs="Calibri"/>
-                <w:sz w:val="12"/>
-                <w:szCs w:val="12"/>
-              </w:rPr>
-              <w:t> </w:t>
-            </w:r>
-          </w:p>
-        </w:tc>
-        <w:tc>
-          <w:tcPr>
-            <w:tcW w:w="7080" w:type="dxa"/>
-            <w:gridSpan w:val="3"/>
-            <w:tcBorders>
-              <w:top w:val="single" w:sz="6" w:space="0" w:color="595959"/>
-              <w:left w:val="nil"/>
-              <w:bottom w:val="single" w:sz="6" w:space="0" w:color="595959"/>
-              <w:right w:val="single" w:sz="6" w:space="0" w:color="auto"/>
-            </w:tcBorders>
-            <w:shd w:val="clear" w:color="auto" w:fill="auto"/>
-            <w:vAlign w:val="center"/>
-            <w:hideMark/>
-          </w:tcPr>
-          <w:p>
-            <w:pPr>
-              <w:spacing w:after="0" w:line="240" w:lineRule="auto"/>
-              <w:textAlignment w:val="baseline"/>
-              <w:rPr>
-                <w:rFonts w:ascii="Times New Roman" w:eastAsia="Times New Roman" w:hAnsi="Times New Roman" w:cs="Times New Roman"/>
-                <w:sz w:val="24"/>
-                <w:szCs w:val="24"/>
-              </w:rPr>
-            </w:pPr>
-            <w:r>
-              <w:rPr>
-                <w:rFonts w:ascii="Calibri" w:eastAsia="Times New Roman" w:hAnsi="Calibri" w:cs="Calibri"/>
-                <w:color w:val="A6A6A6"/>
-                <w:sz w:val="9"/>
-                <w:szCs w:val="9"/>
-                <w:vertAlign w:val="subscript"/>
-                <w:lang w:val="en-GB"/>
-              </w:rPr>
-              <w:t> </w:t>
-            </w:r>
-            <w:r>
-              <w:rPr>
-                <w:rFonts w:ascii="Calibri" w:eastAsia="Times New Roman" w:hAnsi="Calibri" w:cs="Calibri"/>
-                <w:color w:val="A6A6A6"/>
-                <w:sz w:val="9"/>
-                <w:szCs w:val="9"/>
-              </w:rPr>
-              <w:t> </w:t>
-            </w:r>
-          </w:p>
-        </w:tc>
-      </w:tr>
-      <w:tr>
-        <w:trPr>
-          <w:trHeight w:val="5670"/>
-        </w:trPr>
-        <w:tc>
-          <w:tcPr>
-            <w:tcW w:w="1920" w:type="dxa"/>
-            <w:tcBorders>
-              <w:top w:val="single" w:sz="6" w:space="0" w:color="595959"/>
-              <w:left w:val="single" w:sz="6" w:space="0" w:color="auto"/>
-              <w:bottom w:val="single" w:sz="6" w:space="0" w:color="595959"/>
-              <w:right w:val="single" w:sz="6" w:space="0" w:color="auto"/>
-            </w:tcBorders>
-            <w:shd w:val="clear" w:color="auto" w:fill="auto"/>
-            <w:hideMark/>
-          </w:tcPr>
-          <w:p>
-            <w:pPr>
-              <w:spacing w:after="0" w:line="240" w:lineRule="auto"/>
-              <w:jc w:val="right"/>
-              <w:textAlignment w:val="baseline"/>
-              <w:rPr>
-                <w:rFonts w:ascii="Times New Roman" w:eastAsia="Times New Roman" w:hAnsi="Times New Roman" w:cs="Times New Roman"/>
-                <w:sz w:val="24"/>
-                <w:szCs w:val="24"/>
-              </w:rPr>
-            </w:pPr>
-            <w:r>
-              <w:rPr>
-                <w:rFonts w:ascii="Calibri" w:eastAsia="Times New Roman" w:hAnsi="Calibri" w:cs="Calibri"/>
-                <w:sz w:val="24"/>
-                <w:szCs w:val="24"/>
-                <w:lang w:val="en-GB"/>
-              </w:rPr>
-              <w:lastRenderedPageBreak/>
-              <w:t>Acceptance criteria</w:t>
-            </w:r>
-            <w:r>
-              <w:rPr>
-                <w:rFonts w:ascii="Calibri" w:eastAsia="Times New Roman" w:hAnsi="Calibri" w:cs="Calibri"/>
-                <w:sz w:val="24"/>
-                <w:szCs w:val="24"/>
-              </w:rPr>
-              <w:t> </w:t>
-            </w:r>
-          </w:p>
-        </w:tc>
-        <w:tc>
-          <w:tcPr>
-            <w:tcW w:w="7080" w:type="dxa"/>
-            <w:gridSpan w:val="3"/>
-            <w:tcBorders>
-              <w:top w:val="single" w:sz="6" w:space="0" w:color="595959"/>
-              <w:left w:val="single" w:sz="6" w:space="0" w:color="auto"/>
-              <w:bottom w:val="single" w:sz="6" w:space="0" w:color="595959"/>
-              <w:right w:val="single" w:sz="6" w:space="0" w:color="auto"/>
-            </w:tcBorders>
-            <w:shd w:val="clear" w:color="auto" w:fill="auto"/>
-            <w:hideMark/>
-          </w:tcPr>
-          <w:p>
-            <w:pPr>
-              <w:spacing w:after="0" w:line="240" w:lineRule="auto"/>
-              <w:textAlignment w:val="baseline"/>
-              <w:rPr>
-                <w:rFonts w:ascii="Times New Roman" w:eastAsia="Times New Roman" w:hAnsi="Times New Roman" w:cs="Times New Roman"/>
-                <w:sz w:val="24"/>
-                <w:szCs w:val="24"/>
-              </w:rPr>
-            </w:pPr>
-            <w:r>
-              <w:rPr>
-                <w:rFonts w:ascii="Calibri" w:eastAsia="Times New Roman" w:hAnsi="Calibri" w:cs="Calibri"/>
-                <w:b/>
-                <w:bCs/>
-                <w:color w:val="000000"/>
-                <w:sz w:val="24"/>
-                <w:szCs w:val="24"/>
-                <w:vertAlign w:val="subscript"/>
-              </w:rPr>
-              <w:t>Criterion 1: </w:t>
-            </w:r>
-            <w:r>
-              <w:rPr>
-                <w:rFonts w:ascii="Calibri" w:eastAsia="Times New Roman" w:hAnsi="Calibri" w:cs="Calibri"/>
-                <w:color w:val="000000"/>
-                <w:sz w:val="24"/>
-                <w:szCs w:val="24"/>
-              </w:rPr>
-              <w:t> </w:t>
-            </w:r>
-          </w:p>
-          <w:p>
-            <w:pPr>
-              <w:spacing w:after="0" w:line="240" w:lineRule="auto"/>
-              <w:textAlignment w:val="baseline"/>
-              <w:rPr>
-                <w:rFonts w:ascii="Times New Roman" w:eastAsia="Times New Roman" w:hAnsi="Times New Roman" w:cs="Times New Roman"/>
-                <w:sz w:val="24"/>
-                <w:szCs w:val="24"/>
-              </w:rPr>
-            </w:pPr>
-            <w:r>
-              <w:rPr>
-                <w:rFonts w:ascii="Calibri" w:eastAsia="Times New Roman" w:hAnsi="Calibri" w:cs="Calibri"/>
-                <w:b/>
-                <w:bCs/>
-                <w:color w:val="000000"/>
-                <w:sz w:val="24"/>
-                <w:szCs w:val="24"/>
-                <w:vertAlign w:val="subscript"/>
-              </w:rPr>
-              <w:t>Given</w:t>
-            </w:r>
-            <w:r>
-              <w:rPr>
-                <w:rFonts w:ascii="Calibri" w:eastAsia="Times New Roman" w:hAnsi="Calibri" w:cs="Calibri"/>
-                <w:color w:val="000000"/>
-                <w:sz w:val="24"/>
-                <w:szCs w:val="24"/>
-                <w:vertAlign w:val="subscript"/>
-              </w:rPr>
-              <w:t> the worker account exists</w:t>
-            </w:r>
-            <w:r>
-              <w:rPr>
-                <w:rFonts w:ascii="Calibri" w:eastAsia="Times New Roman" w:hAnsi="Calibri" w:cs="Calibri"/>
-                <w:color w:val="000000"/>
-                <w:sz w:val="24"/>
-                <w:szCs w:val="24"/>
-              </w:rPr>
-              <w:t> </w:t>
-            </w:r>
-          </w:p>
-          <w:p>
-            <w:pPr>
-              <w:spacing w:after="0" w:line="240" w:lineRule="auto"/>
-              <w:textAlignment w:val="baseline"/>
-              <w:rPr>
-                <w:rFonts w:ascii="Times New Roman" w:eastAsia="Times New Roman" w:hAnsi="Times New Roman" w:cs="Times New Roman"/>
-                <w:sz w:val="24"/>
-                <w:szCs w:val="24"/>
-              </w:rPr>
-            </w:pPr>
-            <w:r>
-              <w:rPr>
-                <w:rFonts w:ascii="Calibri" w:eastAsia="Times New Roman" w:hAnsi="Calibri" w:cs="Calibri"/>
-                <w:color w:val="000000"/>
-                <w:sz w:val="24"/>
-                <w:szCs w:val="24"/>
-                <w:vertAlign w:val="subscript"/>
-              </w:rPr>
-              <w:t>   And they already have a scheduled appointment</w:t>
-            </w:r>
-            <w:r>
-              <w:rPr>
-                <w:rFonts w:ascii="Calibri" w:eastAsia="Times New Roman" w:hAnsi="Calibri" w:cs="Calibri"/>
-                <w:color w:val="000000"/>
-                <w:sz w:val="24"/>
-                <w:szCs w:val="24"/>
-              </w:rPr>
-              <w:t> </w:t>
-            </w:r>
-          </w:p>
-          <w:p>
-            <w:pPr>
-              <w:spacing w:after="0" w:line="240" w:lineRule="auto"/>
-              <w:textAlignment w:val="baseline"/>
-              <w:rPr>
-                <w:rFonts w:ascii="Times New Roman" w:eastAsia="Times New Roman" w:hAnsi="Times New Roman" w:cs="Times New Roman"/>
-                <w:sz w:val="24"/>
-                <w:szCs w:val="24"/>
-              </w:rPr>
-            </w:pPr>
-            <w:r>
-              <w:rPr>
-                <w:rFonts w:ascii="Calibri" w:eastAsia="Times New Roman" w:hAnsi="Calibri" w:cs="Calibri"/>
-                <w:b/>
-                <w:bCs/>
-                <w:color w:val="000000"/>
-                <w:sz w:val="24"/>
-                <w:szCs w:val="24"/>
-                <w:vertAlign w:val="subscript"/>
-              </w:rPr>
-              <w:t>When</w:t>
-            </w:r>
-            <w:r>
-              <w:rPr>
-                <w:rFonts w:ascii="Calibri" w:eastAsia="Times New Roman" w:hAnsi="Calibri" w:cs="Calibri"/>
-                <w:color w:val="000000"/>
-                <w:sz w:val="24"/>
-                <w:szCs w:val="24"/>
-                <w:vertAlign w:val="subscript"/>
-              </w:rPr>
-              <w:t> the Admin clicks “Edit employee”</w:t>
-            </w:r>
-            <w:r>
-              <w:rPr>
-                <w:rFonts w:ascii="Calibri" w:eastAsia="Times New Roman" w:hAnsi="Calibri" w:cs="Calibri"/>
-                <w:color w:val="000000"/>
-                <w:sz w:val="24"/>
-                <w:szCs w:val="24"/>
-              </w:rPr>
-              <w:t> </w:t>
-            </w:r>
-          </w:p>
-          <w:p>
-            <w:pPr>
-              <w:spacing w:after="0" w:line="240" w:lineRule="auto"/>
-              <w:textAlignment w:val="baseline"/>
-              <w:rPr>
-                <w:rFonts w:ascii="Times New Roman" w:eastAsia="Times New Roman" w:hAnsi="Times New Roman" w:cs="Times New Roman"/>
-                <w:sz w:val="24"/>
-                <w:szCs w:val="24"/>
-              </w:rPr>
-            </w:pPr>
-            <w:r>
-              <w:rPr>
-                <w:rFonts w:ascii="Calibri" w:eastAsia="Times New Roman" w:hAnsi="Calibri" w:cs="Calibri"/>
-                <w:b/>
-                <w:bCs/>
-                <w:color w:val="000000"/>
-                <w:sz w:val="24"/>
-                <w:szCs w:val="24"/>
-                <w:vertAlign w:val="subscript"/>
-              </w:rPr>
-              <w:t>Then</w:t>
-            </w:r>
-            <w:r>
-              <w:rPr>
-                <w:rFonts w:ascii="Calibri" w:eastAsia="Times New Roman" w:hAnsi="Calibri" w:cs="Calibri"/>
-                <w:color w:val="000000"/>
-                <w:sz w:val="24"/>
-                <w:szCs w:val="24"/>
-                <w:vertAlign w:val="subscript"/>
-              </w:rPr>
-              <w:t> ensure the change is displayed on Admin screen</w:t>
-            </w:r>
-            <w:r>
-              <w:rPr>
-                <w:rFonts w:ascii="Calibri" w:eastAsia="Times New Roman" w:hAnsi="Calibri" w:cs="Calibri"/>
-                <w:color w:val="000000"/>
-                <w:sz w:val="24"/>
-                <w:szCs w:val="24"/>
-              </w:rPr>
-              <w:t> </w:t>
-            </w:r>
-          </w:p>
-          <w:p>
-            <w:pPr>
-              <w:spacing w:after="0" w:line="240" w:lineRule="auto"/>
-              <w:textAlignment w:val="baseline"/>
-              <w:rPr>
-                <w:rFonts w:ascii="Times New Roman" w:eastAsia="Times New Roman" w:hAnsi="Times New Roman" w:cs="Times New Roman"/>
-                <w:sz w:val="24"/>
-                <w:szCs w:val="24"/>
-              </w:rPr>
-            </w:pPr>
-            <w:r>
-              <w:rPr>
-                <w:rFonts w:ascii="Calibri" w:eastAsia="Times New Roman" w:hAnsi="Calibri" w:cs="Calibri"/>
-                <w:color w:val="000000"/>
-                <w:sz w:val="24"/>
-                <w:szCs w:val="24"/>
-                <w:vertAlign w:val="subscript"/>
-              </w:rPr>
-              <w:t>   And ensure the change takes effect on worker account</w:t>
-            </w:r>
-            <w:r>
-              <w:rPr>
-                <w:rFonts w:ascii="Calibri" w:eastAsia="Times New Roman" w:hAnsi="Calibri" w:cs="Calibri"/>
-                <w:color w:val="000000"/>
-                <w:sz w:val="24"/>
-                <w:szCs w:val="24"/>
-              </w:rPr>
-              <w:t> </w:t>
-            </w:r>
-          </w:p>
-          <w:p>
-            <w:pPr>
-              <w:spacing w:after="0" w:line="240" w:lineRule="auto"/>
-              <w:textAlignment w:val="baseline"/>
-              <w:rPr>
-                <w:rFonts w:ascii="Times New Roman" w:eastAsia="Times New Roman" w:hAnsi="Times New Roman" w:cs="Times New Roman"/>
-                <w:sz w:val="24"/>
-                <w:szCs w:val="24"/>
-              </w:rPr>
-            </w:pPr>
-            <w:r>
-              <w:rPr>
-                <w:rFonts w:ascii="Calibri" w:eastAsia="Times New Roman" w:hAnsi="Calibri" w:cs="Calibri"/>
-                <w:color w:val="000000"/>
-                <w:sz w:val="24"/>
-                <w:szCs w:val="24"/>
-                <w:vertAlign w:val="subscript"/>
-              </w:rPr>
-              <w:t>   And exit edit mode</w:t>
-            </w:r>
-            <w:r>
-              <w:rPr>
-                <w:rFonts w:ascii="Calibri" w:eastAsia="Times New Roman" w:hAnsi="Calibri" w:cs="Calibri"/>
-                <w:color w:val="000000"/>
-                <w:sz w:val="24"/>
-                <w:szCs w:val="24"/>
-              </w:rPr>
-              <w:t> </w:t>
-            </w:r>
-          </w:p>
-          <w:p>
-            <w:pPr>
-              <w:spacing w:after="0" w:line="240" w:lineRule="auto"/>
-              <w:textAlignment w:val="baseline"/>
-              <w:rPr>
-                <w:rFonts w:ascii="Times New Roman" w:eastAsia="Times New Roman" w:hAnsi="Times New Roman" w:cs="Times New Roman"/>
-                <w:sz w:val="24"/>
-                <w:szCs w:val="24"/>
-              </w:rPr>
-            </w:pPr>
-            <w:r>
-              <w:rPr>
-                <w:rFonts w:ascii="Calibri" w:eastAsia="Times New Roman" w:hAnsi="Calibri" w:cs="Calibri"/>
-                <w:color w:val="000000"/>
-                <w:sz w:val="24"/>
-                <w:szCs w:val="24"/>
-                <w:vertAlign w:val="subscript"/>
-              </w:rPr>
-              <w:t>   And normal schedule display</w:t>
-            </w:r>
-            <w:r>
-              <w:rPr>
-                <w:rFonts w:ascii="Calibri" w:eastAsia="Times New Roman" w:hAnsi="Calibri" w:cs="Calibri"/>
-                <w:color w:val="000000"/>
-                <w:sz w:val="24"/>
-                <w:szCs w:val="24"/>
-              </w:rPr>
-              <w:t> </w:t>
-            </w:r>
-          </w:p>
-          <w:p>
-            <w:pPr>
-              <w:spacing w:after="0" w:line="240" w:lineRule="auto"/>
-              <w:textAlignment w:val="baseline"/>
-              <w:rPr>
-                <w:rFonts w:ascii="Times New Roman" w:eastAsia="Times New Roman" w:hAnsi="Times New Roman" w:cs="Times New Roman"/>
-                <w:sz w:val="24"/>
-                <w:szCs w:val="24"/>
-              </w:rPr>
-            </w:pPr>
-            <w:r>
-              <w:rPr>
-                <w:rFonts w:ascii="Calibri" w:eastAsia="Times New Roman" w:hAnsi="Calibri" w:cs="Calibri"/>
-                <w:color w:val="000000"/>
-                <w:sz w:val="24"/>
-                <w:szCs w:val="24"/>
-                <w:vertAlign w:val="subscript"/>
-              </w:rPr>
-              <w:t>   </w:t>
-            </w:r>
-            <w:r>
-              <w:rPr>
-                <w:rFonts w:ascii="Calibri" w:eastAsia="Times New Roman" w:hAnsi="Calibri" w:cs="Calibri"/>
-                <w:color w:val="000000"/>
-                <w:sz w:val="24"/>
-                <w:szCs w:val="24"/>
-              </w:rPr>
-              <w:t> </w:t>
-            </w:r>
-          </w:p>
-          <w:p>
-            <w:pPr>
-              <w:spacing w:after="0" w:line="240" w:lineRule="auto"/>
-              <w:textAlignment w:val="baseline"/>
-              <w:rPr>
-                <w:rFonts w:ascii="Times New Roman" w:eastAsia="Times New Roman" w:hAnsi="Times New Roman" w:cs="Times New Roman"/>
-                <w:sz w:val="24"/>
-                <w:szCs w:val="24"/>
-              </w:rPr>
-            </w:pPr>
-            <w:r>
-              <w:rPr>
-                <w:rFonts w:ascii="Calibri" w:eastAsia="Times New Roman" w:hAnsi="Calibri" w:cs="Calibri"/>
-                <w:color w:val="000000"/>
-                <w:sz w:val="24"/>
-                <w:szCs w:val="24"/>
-              </w:rPr>
-              <w:t> </w:t>
-            </w:r>
-          </w:p>
-        </w:tc>
-      </w:tr>
-    </w:tbl>
-    <w:p>
-      <w:pPr>
-        <w:spacing w:after="0" w:line="240" w:lineRule="auto"/>
-        <w:textAlignment w:val="baseline"/>
-        <w:rPr>
-          <w:rFonts w:ascii="Segoe UI" w:eastAsia="Times New Roman" w:hAnsi="Segoe UI" w:cs="Segoe UI"/>
-          <w:sz w:val="18"/>
-          <w:szCs w:val="18"/>
-        </w:rPr>
-      </w:pPr>
-      <w:r>
-        <w:rPr>
-          <w:rFonts w:ascii="Calibri" w:eastAsia="Times New Roman" w:hAnsi="Calibri" w:cs="Calibri"/>
-        </w:rPr>
-        <w:t> </w:t>
-      </w:r>
-    </w:p>
-    <w:p>
-      <w:pPr>
-        <w:spacing w:after="0" w:line="240" w:lineRule="auto"/>
-        <w:textAlignment w:val="baseline"/>
-        <w:rPr>
-          <w:rFonts w:ascii="Segoe UI" w:eastAsia="Times New Roman" w:hAnsi="Segoe UI" w:cs="Segoe UI"/>
-          <w:sz w:val="18"/>
-          <w:szCs w:val="18"/>
-        </w:rPr>
-      </w:pPr>
-      <w:r>
-        <w:rPr>
-          <w:rFonts w:ascii="Calibri" w:eastAsia="Times New Roman" w:hAnsi="Calibri" w:cs="Calibri"/>
-        </w:rPr>
-        <w:t> </w:t>
-      </w:r>
-    </w:p>
-    <w:tbl>
-      <w:tblPr>
-        <w:tblW w:w="0" w:type="dxa"/>
-        <w:tblBorders>
-          <w:top w:val="outset" w:sz="6" w:space="0" w:color="auto"/>
-          <w:left w:val="outset" w:sz="6" w:space="0" w:color="auto"/>
-          <w:bottom w:val="outset" w:sz="6" w:space="0" w:color="auto"/>
-          <w:right w:val="outset" w:sz="6" w:space="0" w:color="auto"/>
-        </w:tblBorders>
-        <w:tblCellMar>
-          <w:left w:w="0" w:type="dxa"/>
-          <w:right w:w="0" w:type="dxa"/>
-        </w:tblCellMar>
-        <w:tblLook w:val="04A0" w:firstRow="1" w:lastRow="0" w:firstColumn="1" w:lastColumn="0" w:noHBand="0" w:noVBand="1"/>
-      </w:tblPr>
-      <w:tblGrid>
-        <w:gridCol w:w="1920"/>
-        <w:gridCol w:w="5280"/>
-        <w:gridCol w:w="1170"/>
-        <w:gridCol w:w="630"/>
-      </w:tblGrid>
-      <w:tr>
-        <w:trPr>
-          <w:trHeight w:val="315"/>
-        </w:trPr>
-        <w:tc>
-          <w:tcPr>
-            <w:tcW w:w="1920" w:type="dxa"/>
-            <w:vMerge w:val="restart"/>
-            <w:tcBorders>
-              <w:top w:val="single" w:sz="6" w:space="0" w:color="auto"/>
-              <w:left w:val="single" w:sz="6" w:space="0" w:color="auto"/>
-              <w:bottom w:val="single" w:sz="6" w:space="0" w:color="595959"/>
-              <w:right w:val="nil"/>
-            </w:tcBorders>
-            <w:shd w:val="clear" w:color="auto" w:fill="auto"/>
-            <w:vAlign w:val="center"/>
-            <w:hideMark/>
-          </w:tcPr>
-          <w:p>
-            <w:pPr>
-              <w:spacing w:after="0" w:line="240" w:lineRule="auto"/>
-              <w:jc w:val="right"/>
-              <w:textAlignment w:val="baseline"/>
-              <w:rPr>
-                <w:rFonts w:ascii="Times New Roman" w:eastAsia="Times New Roman" w:hAnsi="Times New Roman" w:cs="Times New Roman"/>
-                <w:sz w:val="24"/>
-                <w:szCs w:val="24"/>
-              </w:rPr>
-            </w:pPr>
-            <w:r>
-              <w:rPr>
-                <w:rFonts w:ascii="Calibri" w:eastAsia="Times New Roman" w:hAnsi="Calibri" w:cs="Calibri"/>
-                <w:b/>
-                <w:bCs/>
-                <w:sz w:val="28"/>
-                <w:szCs w:val="28"/>
-                <w:lang w:val="en-GB"/>
-              </w:rPr>
-              <w:t>Story #</w:t>
-            </w:r>
-            <w:r>
-              <w:rPr>
-                <w:rFonts w:ascii="Calibri" w:eastAsia="Times New Roman" w:hAnsi="Calibri" w:cs="Calibri"/>
-                <w:b/>
-                <w:bCs/>
-                <w:sz w:val="28"/>
-                <w:szCs w:val="28"/>
-                <w:lang w:val="en-GB"/>
-              </w:rPr>
-              <w:t>9</w:t>
-            </w:r>
-            <w:r>
-              <w:rPr>
-                <w:rFonts w:ascii="Calibri" w:eastAsia="Times New Roman" w:hAnsi="Calibri" w:cs="Calibri"/>
-                <w:b/>
-                <w:bCs/>
-                <w:sz w:val="28"/>
-                <w:szCs w:val="28"/>
-                <w:lang w:val="en-GB"/>
-              </w:rPr>
-              <w:t>:</w:t>
-            </w:r>
-            <w:r>
-              <w:rPr>
-                <w:rFonts w:ascii="Calibri" w:eastAsia="Times New Roman" w:hAnsi="Calibri" w:cs="Calibri"/>
-                <w:sz w:val="28"/>
-                <w:szCs w:val="28"/>
-              </w:rPr>
-              <w:t> </w:t>
-            </w:r>
-          </w:p>
-        </w:tc>
-        <w:tc>
-          <w:tcPr>
-            <w:tcW w:w="5280" w:type="dxa"/>
-            <w:vMerge w:val="restart"/>
-            <w:tcBorders>
-              <w:top w:val="single" w:sz="6" w:space="0" w:color="auto"/>
-              <w:left w:val="nil"/>
-              <w:bottom w:val="single" w:sz="6" w:space="0" w:color="595959"/>
-              <w:right w:val="single" w:sz="6" w:space="0" w:color="595959"/>
-            </w:tcBorders>
-            <w:shd w:val="clear" w:color="auto" w:fill="auto"/>
-            <w:vAlign w:val="center"/>
-            <w:hideMark/>
-          </w:tcPr>
-          <w:p>
-            <w:pPr>
-              <w:spacing w:after="0" w:line="240" w:lineRule="auto"/>
-              <w:jc w:val="center"/>
-              <w:textAlignment w:val="baseline"/>
-              <w:rPr>
-                <w:rFonts w:ascii="Times New Roman" w:eastAsia="Times New Roman" w:hAnsi="Times New Roman" w:cs="Times New Roman"/>
-                <w:sz w:val="24"/>
-                <w:szCs w:val="24"/>
-              </w:rPr>
-            </w:pPr>
-            <w:r>
-              <w:rPr>
-                <w:rFonts w:ascii="Calibri" w:eastAsia="Times New Roman" w:hAnsi="Calibri" w:cs="Calibri"/>
-                <w:color w:val="000000"/>
-                <w:sz w:val="24"/>
-                <w:szCs w:val="24"/>
-              </w:rPr>
-              <w:t>Admin logs into website </w:t>
-            </w:r>
-          </w:p>
-        </w:tc>
-        <w:tc>
-          <w:tcPr>
-            <w:tcW w:w="1170" w:type="dxa"/>
-            <w:tcBorders>
-              <w:top w:val="single" w:sz="6" w:space="0" w:color="auto"/>
-              <w:left w:val="single" w:sz="6" w:space="0" w:color="595959"/>
-              <w:bottom w:val="single" w:sz="6" w:space="0" w:color="595959"/>
-              <w:right w:val="single" w:sz="6" w:space="0" w:color="595959"/>
-            </w:tcBorders>
-            <w:shd w:val="clear" w:color="auto" w:fill="auto"/>
-            <w:vAlign w:val="center"/>
-            <w:hideMark/>
-          </w:tcPr>
-          <w:p>
-            <w:pPr>
-              <w:spacing w:after="0" w:line="240" w:lineRule="auto"/>
-              <w:jc w:val="right"/>
-              <w:textAlignment w:val="baseline"/>
-              <w:rPr>
-                <w:rFonts w:ascii="Times New Roman" w:eastAsia="Times New Roman" w:hAnsi="Times New Roman" w:cs="Times New Roman"/>
-                <w:sz w:val="24"/>
-                <w:szCs w:val="24"/>
-              </w:rPr>
-            </w:pPr>
-            <w:r>
-              <w:rPr>
-                <w:rFonts w:ascii="Calibri" w:eastAsia="Times New Roman" w:hAnsi="Calibri" w:cs="Calibri"/>
-                <w:b/>
-                <w:bCs/>
-                <w:sz w:val="24"/>
-                <w:szCs w:val="24"/>
-                <w:lang w:val="en-GB"/>
-              </w:rPr>
-              <w:t>Priority</w:t>
-            </w:r>
-            <w:r>
-              <w:rPr>
-                <w:rFonts w:ascii="Calibri" w:eastAsia="Times New Roman" w:hAnsi="Calibri" w:cs="Calibri"/>
-                <w:sz w:val="24"/>
-                <w:szCs w:val="24"/>
-              </w:rPr>
-              <w:t> </w:t>
-            </w:r>
-          </w:p>
-        </w:tc>
-        <w:tc>
-          <w:tcPr>
-            <w:tcW w:w="615" w:type="dxa"/>
-            <w:tcBorders>
-              <w:top w:val="single" w:sz="6" w:space="0" w:color="auto"/>
-              <w:left w:val="single" w:sz="6" w:space="0" w:color="595959"/>
-              <w:bottom w:val="single" w:sz="6" w:space="0" w:color="595959"/>
-              <w:right w:val="single" w:sz="6" w:space="0" w:color="auto"/>
-            </w:tcBorders>
-            <w:shd w:val="clear" w:color="auto" w:fill="auto"/>
-            <w:vAlign w:val="bottom"/>
-            <w:hideMark/>
-          </w:tcPr>
-          <w:p>
-            <w:pPr>
-              <w:spacing w:after="0" w:line="240" w:lineRule="auto"/>
-              <w:textAlignment w:val="baseline"/>
-              <w:rPr>
-                <w:rFonts w:ascii="Times New Roman" w:eastAsia="Times New Roman" w:hAnsi="Times New Roman" w:cs="Times New Roman"/>
-                <w:sz w:val="24"/>
-                <w:szCs w:val="24"/>
-              </w:rPr>
-            </w:pPr>
-            <w:r>
-              <w:rPr>
-                <w:rFonts w:ascii="Calibri" w:eastAsia="Times New Roman" w:hAnsi="Calibri" w:cs="Calibri"/>
-                <w:sz w:val="24"/>
-                <w:szCs w:val="24"/>
-                <w:lang w:val="en-GB"/>
-              </w:rPr>
-              <w:t> </w:t>
-            </w:r>
-            <w:r>
-              <w:rPr>
-                <w:rFonts w:ascii="Calibri" w:eastAsia="Times New Roman" w:hAnsi="Calibri" w:cs="Calibri"/>
-                <w:sz w:val="24"/>
-                <w:szCs w:val="24"/>
-              </w:rPr>
-              <w:t> </w:t>
-            </w:r>
-          </w:p>
-        </w:tc>
-      </w:tr>
-      <w:tr>
-        <w:trPr>
-          <w:trHeight w:val="300"/>
-        </w:trPr>
-        <w:tc>
-          <w:tcPr>
-            <w:tcW w:w="0" w:type="auto"/>
-            <w:vMerge/>
-            <w:tcBorders>
-              <w:top w:val="single" w:sz="6" w:space="0" w:color="auto"/>
-              <w:left w:val="single" w:sz="6" w:space="0" w:color="auto"/>
-              <w:bottom w:val="single" w:sz="6" w:space="0" w:color="595959"/>
-              <w:right w:val="nil"/>
-            </w:tcBorders>
-            <w:shd w:val="clear" w:color="auto" w:fill="auto"/>
-            <w:vAlign w:val="center"/>
-            <w:hideMark/>
-          </w:tcPr>
-          <w:p>
-            <w:pPr>
-              <w:spacing w:after="0" w:line="240" w:lineRule="auto"/>
-              <w:rPr>
-                <w:rFonts w:ascii="Times New Roman" w:eastAsia="Times New Roman" w:hAnsi="Times New Roman" w:cs="Times New Roman"/>
-                <w:sz w:val="24"/>
-                <w:szCs w:val="24"/>
-              </w:rPr>
-            </w:pPr>
-          </w:p>
-        </w:tc>
-        <w:tc>
-          <w:tcPr>
-            <w:tcW w:w="0" w:type="auto"/>
-            <w:vMerge/>
-            <w:tcBorders>
-              <w:top w:val="single" w:sz="6" w:space="0" w:color="auto"/>
-              <w:left w:val="nil"/>
-              <w:bottom w:val="single" w:sz="6" w:space="0" w:color="595959"/>
-              <w:right w:val="single" w:sz="6" w:space="0" w:color="595959"/>
-            </w:tcBorders>
-            <w:shd w:val="clear" w:color="auto" w:fill="auto"/>
-            <w:vAlign w:val="center"/>
-            <w:hideMark/>
-          </w:tcPr>
-          <w:p>
-            <w:pPr>
-              <w:spacing w:after="0" w:line="240" w:lineRule="auto"/>
-              <w:rPr>
-                <w:rFonts w:ascii="Times New Roman" w:eastAsia="Times New Roman" w:hAnsi="Times New Roman" w:cs="Times New Roman"/>
-                <w:sz w:val="24"/>
-                <w:szCs w:val="24"/>
-              </w:rPr>
-            </w:pPr>
-          </w:p>
-        </w:tc>
-        <w:tc>
-          <w:tcPr>
-            <w:tcW w:w="1170" w:type="dxa"/>
-            <w:tcBorders>
-              <w:top w:val="single" w:sz="6" w:space="0" w:color="595959"/>
-              <w:left w:val="nil"/>
-              <w:bottom w:val="single" w:sz="6" w:space="0" w:color="595959"/>
-              <w:right w:val="single" w:sz="6" w:space="0" w:color="595959"/>
-            </w:tcBorders>
-            <w:shd w:val="clear" w:color="auto" w:fill="auto"/>
-            <w:vAlign w:val="center"/>
-            <w:hideMark/>
-          </w:tcPr>
-          <w:p>
-            <w:pPr>
-              <w:spacing w:after="0" w:line="240" w:lineRule="auto"/>
-              <w:jc w:val="right"/>
-              <w:textAlignment w:val="baseline"/>
-              <w:rPr>
-                <w:rFonts w:ascii="Times New Roman" w:eastAsia="Times New Roman" w:hAnsi="Times New Roman" w:cs="Times New Roman"/>
-                <w:sz w:val="24"/>
-                <w:szCs w:val="24"/>
-              </w:rPr>
-            </w:pPr>
-            <w:r>
-              <w:rPr>
-                <w:rFonts w:ascii="Calibri" w:eastAsia="Times New Roman" w:hAnsi="Calibri" w:cs="Calibri"/>
-                <w:b/>
-                <w:bCs/>
-                <w:sz w:val="24"/>
-                <w:szCs w:val="24"/>
-                <w:lang w:val="en-GB"/>
-              </w:rPr>
-              <w:t>Effort</w:t>
-            </w:r>
-            <w:r>
-              <w:rPr>
-                <w:rFonts w:ascii="Calibri" w:eastAsia="Times New Roman" w:hAnsi="Calibri" w:cs="Calibri"/>
-                <w:sz w:val="24"/>
-                <w:szCs w:val="24"/>
-              </w:rPr>
-              <w:t> </w:t>
-            </w:r>
-          </w:p>
-        </w:tc>
-        <w:tc>
-          <w:tcPr>
-            <w:tcW w:w="615" w:type="dxa"/>
-            <w:tcBorders>
-              <w:top w:val="single" w:sz="6" w:space="0" w:color="595959"/>
-              <w:left w:val="single" w:sz="6" w:space="0" w:color="595959"/>
-              <w:bottom w:val="single" w:sz="6" w:space="0" w:color="595959"/>
-              <w:right w:val="single" w:sz="6" w:space="0" w:color="auto"/>
-            </w:tcBorders>
-            <w:shd w:val="clear" w:color="auto" w:fill="auto"/>
-            <w:vAlign w:val="bottom"/>
-            <w:hideMark/>
-          </w:tcPr>
-          <w:p>
-            <w:pPr>
-              <w:spacing w:after="0" w:line="240" w:lineRule="auto"/>
-              <w:textAlignment w:val="baseline"/>
-              <w:rPr>
-                <w:rFonts w:ascii="Times New Roman" w:eastAsia="Times New Roman" w:hAnsi="Times New Roman" w:cs="Times New Roman"/>
-                <w:sz w:val="24"/>
-                <w:szCs w:val="24"/>
-              </w:rPr>
-            </w:pPr>
-            <w:r>
-              <w:rPr>
-                <w:rFonts w:ascii="Calibri" w:eastAsia="Times New Roman" w:hAnsi="Calibri" w:cs="Calibri"/>
-                <w:sz w:val="24"/>
-                <w:szCs w:val="24"/>
-                <w:lang w:val="en-GB"/>
-              </w:rPr>
-              <w:t> </w:t>
-            </w:r>
-            <w:r>
-              <w:rPr>
-                <w:rFonts w:ascii="Calibri" w:eastAsia="Times New Roman" w:hAnsi="Calibri" w:cs="Calibri"/>
-                <w:sz w:val="24"/>
-                <w:szCs w:val="24"/>
-              </w:rPr>
-              <w:t> </w:t>
+            <w:r>
+              <w:rPr>
+                <w:rFonts w:ascii="Calibri" w:eastAsia="Times New Roman" w:hAnsi="Calibri" w:cs="Calibri"/>
+                <w:sz w:val="24"/>
+                <w:szCs w:val="24"/>
+              </w:rPr>
+              <w:t>S</w:t>
             </w:r>
           </w:p>
         </w:tc>
@@ -12015,6 +12159,14 @@
               </w:rPr>
               <w:t> </w:t>
             </w:r>
+            <w:r>
+              <w:rPr>
+                <w:rFonts w:ascii="Calibri" w:eastAsia="Times New Roman" w:hAnsi="Calibri" w:cs="Calibri"/>
+                <w:sz w:val="24"/>
+                <w:szCs w:val="24"/>
+              </w:rPr>
+              <w:t xml:space="preserve">HIGH </w:t>
+            </w:r>
           </w:p>
         </w:tc>
       </w:tr>
@@ -12144,20 +12296,19 @@
             </w:pPr>
             <w:r>
               <w:rPr>
-                <w:rFonts w:ascii="Calibri" w:eastAsia="Times New Roman" w:hAnsi="Calibri" w:cs="Calibri"/>
-                <w:sz w:val="24"/>
-                <w:szCs w:val="24"/>
-                <w:lang w:val="en-AU"/>
+                <w:rFonts w:ascii="Times New Roman" w:eastAsia="Times New Roman" w:hAnsi="Times New Roman" w:cs="Times New Roman"/>
+                <w:sz w:val="24"/>
+                <w:szCs w:val="24"/>
+              </w:rPr>
+              <w:t xml:space="preserve"> </w:t>
+            </w:r>
+            <w:r>
+              <w:rPr>
+                <w:rFonts w:ascii="Times New Roman" w:eastAsia="Times New Roman" w:hAnsi="Times New Roman" w:cs="Times New Roman"/>
+                <w:sz w:val="24"/>
+                <w:szCs w:val="24"/>
               </w:rPr>
               <w:t>S</w:t>
-            </w:r>
-            <w:r>
-              <w:rPr>
-                <w:rFonts w:ascii="Calibri" w:eastAsia="Times New Roman" w:hAnsi="Calibri" w:cs="Calibri"/>
-                <w:sz w:val="24"/>
-                <w:szCs w:val="24"/>
-              </w:rPr>
-              <w:t> </w:t>
             </w:r>
           </w:p>
         </w:tc>
@@ -13526,6 +13677,14 @@
               </w:rPr>
               <w:t> </w:t>
             </w:r>
+            <w:r>
+              <w:rPr>
+                <w:rFonts w:ascii="Calibri" w:eastAsia="Times New Roman" w:hAnsi="Calibri" w:cs="Calibri"/>
+                <w:sz w:val="24"/>
+                <w:szCs w:val="24"/>
+              </w:rPr>
+              <w:t>LOW</w:t>
+            </w:r>
           </w:p>
         </w:tc>
       </w:tr>
@@ -13655,20 +13814,11 @@
             </w:pPr>
             <w:r>
               <w:rPr>
-                <w:rFonts w:ascii="Calibri" w:eastAsia="Times New Roman" w:hAnsi="Calibri" w:cs="Calibri"/>
-                <w:sz w:val="24"/>
-                <w:szCs w:val="24"/>
-                <w:lang w:val="en-AU"/>
-              </w:rPr>
-              <w:t>S</w:t>
-            </w:r>
-            <w:r>
-              <w:rPr>
-                <w:rFonts w:ascii="Calibri" w:eastAsia="Times New Roman" w:hAnsi="Calibri" w:cs="Calibri"/>
-                <w:sz w:val="24"/>
-                <w:szCs w:val="24"/>
-              </w:rPr>
-              <w:t> </w:t>
+                <w:rFonts w:ascii="Times New Roman" w:eastAsia="Times New Roman" w:hAnsi="Times New Roman" w:cs="Times New Roman"/>
+                <w:sz w:val="24"/>
+                <w:szCs w:val="24"/>
+              </w:rPr>
+              <w:t xml:space="preserve"> M</w:t>
             </w:r>
           </w:p>
         </w:tc>
@@ -14675,6 +14825,14 @@
               </w:rPr>
               <w:t> </w:t>
             </w:r>
+            <w:r>
+              <w:rPr>
+                <w:rFonts w:ascii="Calibri" w:eastAsia="Times New Roman" w:hAnsi="Calibri" w:cs="Calibri"/>
+                <w:sz w:val="24"/>
+                <w:szCs w:val="24"/>
+              </w:rPr>
+              <w:t>HIGH</w:t>
+            </w:r>
           </w:p>
         </w:tc>
       </w:tr>
@@ -14802,6 +14960,15 @@
                 <w:szCs w:val="24"/>
               </w:rPr>
             </w:pPr>
+            <w:r>
+              <w:rPr>
+                <w:rFonts w:ascii="Calibri" w:eastAsia="Times New Roman" w:hAnsi="Calibri" w:cs="Calibri"/>
+                <w:sz w:val="24"/>
+                <w:szCs w:val="24"/>
+                <w:lang w:val="en-AU"/>
+              </w:rPr>
+              <w:t xml:space="preserve"> </w:t>
+            </w:r>
             <w:r>
               <w:rPr>
                 <w:rFonts w:ascii="Calibri" w:eastAsia="Times New Roman" w:hAnsi="Calibri" w:cs="Calibri"/>
@@ -15784,7 +15951,16 @@
                 <w:szCs w:val="24"/>
                 <w:lang w:val="en-GB"/>
               </w:rPr>
-              <w:t xml:space="preserve"> Medium</w:t>
+              <w:t xml:space="preserve"> </w:t>
+            </w:r>
+            <w:r>
+              <w:rPr>
+                <w:rFonts w:ascii="Calibri" w:eastAsia="Calibri" w:hAnsi="Calibri" w:cs="Calibri"/>
+                <w:sz w:val="24"/>
+                <w:szCs w:val="24"/>
+                <w:lang w:val="en-GB"/>
+              </w:rPr>
+              <w:t>HIGH</w:t>
             </w:r>
           </w:p>
         </w:tc>
@@ -15855,7 +16031,16 @@
                 <w:szCs w:val="24"/>
                 <w:lang w:val="en-GB"/>
               </w:rPr>
-              <w:t xml:space="preserve"> 6</w:t>
+              <w:t xml:space="preserve"> </w:t>
+            </w:r>
+            <w:r>
+              <w:rPr>
+                <w:rFonts w:ascii="Calibri" w:eastAsia="Calibri" w:hAnsi="Calibri" w:cs="Calibri"/>
+                <w:sz w:val="24"/>
+                <w:szCs w:val="24"/>
+                <w:lang w:val="en-GB"/>
+              </w:rPr>
+              <w:t>M</w:t>
             </w:r>
           </w:p>
         </w:tc>
@@ -16566,7 +16751,7 @@
                 <w:szCs w:val="24"/>
                 <w:lang w:val="en-GB"/>
               </w:rPr>
-              <w:t>High</w:t>
+              <w:t>HIGH</w:t>
             </w:r>
           </w:p>
         </w:tc>
@@ -16637,7 +16822,7 @@
                 <w:szCs w:val="24"/>
                 <w:lang w:val="en-GB"/>
               </w:rPr>
-              <w:t xml:space="preserve"> 13</w:t>
+              <w:t>M</w:t>
             </w:r>
           </w:p>
         </w:tc>
@@ -17382,6 +17567,14 @@
               </w:rPr>
               <w:t> </w:t>
             </w:r>
+            <w:r>
+              <w:rPr>
+                <w:rFonts w:ascii="Calibri" w:eastAsia="Times New Roman" w:hAnsi="Calibri" w:cs="Calibri"/>
+                <w:sz w:val="24"/>
+                <w:szCs w:val="24"/>
+              </w:rPr>
+              <w:t>HIGH</w:t>
+            </w:r>
           </w:p>
         </w:tc>
       </w:tr>
@@ -17510,6 +17703,15 @@
                 <w:szCs w:val="18"/>
               </w:rPr>
             </w:pPr>
+            <w:r>
+              <w:rPr>
+                <w:rFonts w:ascii="Calibri" w:eastAsia="Times New Roman" w:hAnsi="Calibri" w:cs="Calibri"/>
+                <w:sz w:val="24"/>
+                <w:szCs w:val="24"/>
+                <w:lang w:val="en-AU"/>
+              </w:rPr>
+              <w:t xml:space="preserve"> </w:t>
+            </w:r>
             <w:r>
               <w:rPr>
                 <w:rFonts w:ascii="Calibri" w:eastAsia="Times New Roman" w:hAnsi="Calibri" w:cs="Calibri"/>

</xml_diff>